<commit_message>
ini ada penambahan skenario use case nya
</commit_message>
<xml_diff>
--- a/Tugas3/skenario use case.docx
+++ b/Tugas3/skenario use case.docx
@@ -17,7 +17,8 @@
       </w:tblPr>
       <w:tblGrid>
         <w:gridCol w:w="2268"/>
-        <w:gridCol w:w="2518"/>
+        <w:gridCol w:w="2502"/>
+        <w:gridCol w:w="16"/>
         <w:gridCol w:w="4808"/>
       </w:tblGrid>
       <w:tr>
@@ -53,7 +54,7 @@
         <w:tc>
           <w:tcPr>
             <w:tcW w:w="7326" w:type="dxa"/>
-            <w:gridSpan w:val="2"/>
+            <w:gridSpan w:val="3"/>
             <w:tcBorders>
               <w:top w:val="single" w:sz="4" w:space="0" w:color="auto"/>
               <w:left w:val="single" w:sz="4" w:space="0" w:color="auto"/>
@@ -113,7 +114,7 @@
         <w:tc>
           <w:tcPr>
             <w:tcW w:w="7326" w:type="dxa"/>
-            <w:gridSpan w:val="2"/>
+            <w:gridSpan w:val="3"/>
             <w:tcBorders>
               <w:top w:val="single" w:sz="4" w:space="0" w:color="auto"/>
               <w:left w:val="single" w:sz="4" w:space="0" w:color="auto"/>
@@ -171,7 +172,7 @@
         <w:tc>
           <w:tcPr>
             <w:tcW w:w="7326" w:type="dxa"/>
-            <w:gridSpan w:val="2"/>
+            <w:gridSpan w:val="3"/>
             <w:tcBorders>
               <w:top w:val="single" w:sz="4" w:space="0" w:color="auto"/>
               <w:left w:val="single" w:sz="4" w:space="0" w:color="auto"/>
@@ -235,7 +236,7 @@
         <w:tc>
           <w:tcPr>
             <w:tcW w:w="7326" w:type="dxa"/>
-            <w:gridSpan w:val="2"/>
+            <w:gridSpan w:val="3"/>
             <w:tcBorders>
               <w:top w:val="single" w:sz="4" w:space="0" w:color="auto"/>
               <w:left w:val="single" w:sz="4" w:space="0" w:color="auto"/>
@@ -318,7 +319,7 @@
         <w:tc>
           <w:tcPr>
             <w:tcW w:w="7326" w:type="dxa"/>
-            <w:gridSpan w:val="2"/>
+            <w:gridSpan w:val="3"/>
             <w:tcBorders>
               <w:top w:val="single" w:sz="4" w:space="0" w:color="auto"/>
               <w:left w:val="single" w:sz="4" w:space="0" w:color="auto"/>
@@ -383,7 +384,7 @@
         <w:tc>
           <w:tcPr>
             <w:tcW w:w="7326" w:type="dxa"/>
-            <w:gridSpan w:val="2"/>
+            <w:gridSpan w:val="3"/>
             <w:tcBorders>
               <w:top w:val="single" w:sz="4" w:space="0" w:color="auto"/>
               <w:left w:val="single" w:sz="4" w:space="0" w:color="auto"/>
@@ -411,6 +412,51 @@
         <w:tc>
           <w:tcPr>
             <w:tcW w:w="9594" w:type="dxa"/>
+            <w:gridSpan w:val="4"/>
+            <w:tcBorders>
+              <w:top w:val="single" w:sz="4" w:space="0" w:color="auto"/>
+              <w:left w:val="single" w:sz="4" w:space="0" w:color="auto"/>
+              <w:bottom w:val="single" w:sz="4" w:space="0" w:color="auto"/>
+              <w:right w:val="single" w:sz="4" w:space="0" w:color="auto"/>
+            </w:tcBorders>
+            <w:hideMark/>
+          </w:tcPr>
+          <w:p>
+            <w:pPr>
+              <w:jc w:val="center"/>
+              <w:rPr>
+                <w:b/>
+              </w:rPr>
+            </w:pPr>
+            <w:proofErr w:type="spellStart"/>
+            <w:r>
+              <w:rPr>
+                <w:b/>
+              </w:rPr>
+              <w:t>Skenario</w:t>
+            </w:r>
+            <w:proofErr w:type="spellEnd"/>
+            <w:r>
+              <w:rPr>
+                <w:b/>
+              </w:rPr>
+              <w:t xml:space="preserve"> </w:t>
+            </w:r>
+            <w:proofErr w:type="spellStart"/>
+            <w:r>
+              <w:rPr>
+                <w:b/>
+              </w:rPr>
+              <w:t>Utama</w:t>
+            </w:r>
+            <w:proofErr w:type="spellEnd"/>
+          </w:p>
+        </w:tc>
+      </w:tr>
+      <w:tr>
+        <w:tc>
+          <w:tcPr>
+            <w:tcW w:w="4786" w:type="dxa"/>
             <w:gridSpan w:val="3"/>
             <w:tcBorders>
               <w:top w:val="single" w:sz="4" w:space="0" w:color="auto"/>
@@ -425,19 +471,22 @@
               <w:jc w:val="center"/>
               <w:rPr>
                 <w:b/>
-              </w:rPr>
-            </w:pPr>
-            <w:proofErr w:type="spellStart"/>
-            <w:r>
-              <w:rPr>
-                <w:b/>
-              </w:rPr>
-              <w:t>Skenario</w:t>
-            </w:r>
-            <w:proofErr w:type="spellEnd"/>
-            <w:r>
-              <w:rPr>
-                <w:b/>
+                <w:bCs/>
+              </w:rPr>
+            </w:pPr>
+            <w:proofErr w:type="spellStart"/>
+            <w:r>
+              <w:rPr>
+                <w:b/>
+                <w:bCs/>
+              </w:rPr>
+              <w:t>Aksi</w:t>
+            </w:r>
+            <w:proofErr w:type="spellEnd"/>
+            <w:r>
+              <w:rPr>
+                <w:b/>
+                <w:bCs/>
               </w:rPr>
               <w:t xml:space="preserve"> </w:t>
             </w:r>
@@ -445,10 +494,57 @@
             <w:r>
               <w:rPr>
                 <w:b/>
-              </w:rPr>
-              <w:t>Utama</w:t>
-            </w:r>
-            <w:proofErr w:type="spellEnd"/>
+                <w:bCs/>
+              </w:rPr>
+              <w:t>Aktor</w:t>
+            </w:r>
+            <w:proofErr w:type="spellEnd"/>
+          </w:p>
+        </w:tc>
+        <w:tc>
+          <w:tcPr>
+            <w:tcW w:w="4808" w:type="dxa"/>
+            <w:tcBorders>
+              <w:top w:val="single" w:sz="4" w:space="0" w:color="auto"/>
+              <w:left w:val="single" w:sz="4" w:space="0" w:color="auto"/>
+              <w:bottom w:val="single" w:sz="4" w:space="0" w:color="auto"/>
+              <w:right w:val="single" w:sz="4" w:space="0" w:color="auto"/>
+            </w:tcBorders>
+            <w:hideMark/>
+          </w:tcPr>
+          <w:p>
+            <w:pPr>
+              <w:jc w:val="center"/>
+              <w:rPr>
+                <w:b/>
+                <w:bCs/>
+                <w:lang w:val="sv-SE"/>
+              </w:rPr>
+            </w:pPr>
+            <w:proofErr w:type="spellStart"/>
+            <w:r>
+              <w:rPr>
+                <w:b/>
+                <w:bCs/>
+              </w:rPr>
+              <w:t>Reaksi</w:t>
+            </w:r>
+            <w:proofErr w:type="spellEnd"/>
+            <w:r>
+              <w:rPr>
+                <w:b/>
+                <w:bCs/>
+              </w:rPr>
+              <w:t xml:space="preserve"> Si</w:t>
+            </w:r>
+            <w:r>
+              <w:rPr>
+                <w:b/>
+                <w:bCs/>
+                <w:lang w:val="sv-SE"/>
+              </w:rPr>
+              <w:t>stem</w:t>
+            </w:r>
           </w:p>
         </w:tc>
       </w:tr>
@@ -456,102 +552,7 @@
         <w:tc>
           <w:tcPr>
             <w:tcW w:w="4786" w:type="dxa"/>
-            <w:gridSpan w:val="2"/>
-            <w:tcBorders>
-              <w:top w:val="single" w:sz="4" w:space="0" w:color="auto"/>
-              <w:left w:val="single" w:sz="4" w:space="0" w:color="auto"/>
-              <w:bottom w:val="single" w:sz="4" w:space="0" w:color="auto"/>
-              <w:right w:val="single" w:sz="4" w:space="0" w:color="auto"/>
-            </w:tcBorders>
-            <w:hideMark/>
-          </w:tcPr>
-          <w:p>
-            <w:pPr>
-              <w:jc w:val="center"/>
-              <w:rPr>
-                <w:b/>
-                <w:bCs/>
-              </w:rPr>
-            </w:pPr>
-            <w:proofErr w:type="spellStart"/>
-            <w:r>
-              <w:rPr>
-                <w:b/>
-                <w:bCs/>
-              </w:rPr>
-              <w:t>Aksi</w:t>
-            </w:r>
-            <w:proofErr w:type="spellEnd"/>
-            <w:r>
-              <w:rPr>
-                <w:b/>
-                <w:bCs/>
-              </w:rPr>
-              <w:t xml:space="preserve"> </w:t>
-            </w:r>
-            <w:proofErr w:type="spellStart"/>
-            <w:r>
-              <w:rPr>
-                <w:b/>
-                <w:bCs/>
-              </w:rPr>
-              <w:t>Aktor</w:t>
-            </w:r>
-            <w:proofErr w:type="spellEnd"/>
-          </w:p>
-        </w:tc>
-        <w:tc>
-          <w:tcPr>
-            <w:tcW w:w="4808" w:type="dxa"/>
-            <w:tcBorders>
-              <w:top w:val="single" w:sz="4" w:space="0" w:color="auto"/>
-              <w:left w:val="single" w:sz="4" w:space="0" w:color="auto"/>
-              <w:bottom w:val="single" w:sz="4" w:space="0" w:color="auto"/>
-              <w:right w:val="single" w:sz="4" w:space="0" w:color="auto"/>
-            </w:tcBorders>
-            <w:hideMark/>
-          </w:tcPr>
-          <w:p>
-            <w:pPr>
-              <w:jc w:val="center"/>
-              <w:rPr>
-                <w:b/>
-                <w:bCs/>
-                <w:lang w:val="sv-SE"/>
-              </w:rPr>
-            </w:pPr>
-            <w:proofErr w:type="spellStart"/>
-            <w:r>
-              <w:rPr>
-                <w:b/>
-                <w:bCs/>
-              </w:rPr>
-              <w:t>Reaksi</w:t>
-            </w:r>
-            <w:proofErr w:type="spellEnd"/>
-            <w:r>
-              <w:rPr>
-                <w:b/>
-                <w:bCs/>
-              </w:rPr>
-              <w:t xml:space="preserve"> Si</w:t>
-            </w:r>
-            <w:r>
-              <w:rPr>
-                <w:b/>
-                <w:bCs/>
-                <w:lang w:val="sv-SE"/>
-              </w:rPr>
-              <w:t>stem</w:t>
-            </w:r>
-          </w:p>
-        </w:tc>
-      </w:tr>
-      <w:tr>
-        <w:tc>
-          <w:tcPr>
-            <w:tcW w:w="4786" w:type="dxa"/>
-            <w:gridSpan w:val="2"/>
+            <w:gridSpan w:val="3"/>
             <w:tcBorders>
               <w:top w:val="single" w:sz="4" w:space="0" w:color="auto"/>
               <w:left w:val="single" w:sz="4" w:space="0" w:color="auto"/>
@@ -598,8 +599,20 @@
               <w:rPr>
                 <w:lang w:val="id-ID"/>
               </w:rPr>
+              <w:t xml:space="preserve"> </w:t>
+            </w:r>
+            <w:r>
+              <w:rPr>
+                <w:lang w:val="id-ID"/>
+              </w:rPr>
               <w:t>Aplikasi telah berjalan pada meja pelanggan</w:t>
             </w:r>
+            <w:r>
+              <w:rPr>
+                <w:lang w:val="id-ID"/>
+              </w:rPr>
+              <w:t xml:space="preserve"> dan menampilkan list menu pizza</w:t>
+            </w:r>
           </w:p>
         </w:tc>
       </w:tr>
@@ -607,7 +620,7 @@
         <w:tc>
           <w:tcPr>
             <w:tcW w:w="4786" w:type="dxa"/>
-            <w:gridSpan w:val="2"/>
+            <w:gridSpan w:val="3"/>
             <w:tcBorders>
               <w:top w:val="single" w:sz="4" w:space="0" w:color="auto"/>
               <w:left w:val="single" w:sz="4" w:space="0" w:color="auto"/>
@@ -663,7 +676,7 @@
         <w:tc>
           <w:tcPr>
             <w:tcW w:w="4786" w:type="dxa"/>
-            <w:gridSpan w:val="2"/>
+            <w:gridSpan w:val="3"/>
             <w:tcBorders>
               <w:top w:val="single" w:sz="4" w:space="0" w:color="auto"/>
               <w:left w:val="single" w:sz="4" w:space="0" w:color="auto"/>
@@ -721,6 +734,318 @@
         <w:tc>
           <w:tcPr>
             <w:tcW w:w="9594" w:type="dxa"/>
+            <w:gridSpan w:val="4"/>
+            <w:tcBorders>
+              <w:top w:val="single" w:sz="4" w:space="0" w:color="auto"/>
+              <w:left w:val="single" w:sz="4" w:space="0" w:color="auto"/>
+              <w:bottom w:val="single" w:sz="4" w:space="0" w:color="auto"/>
+              <w:right w:val="single" w:sz="4" w:space="0" w:color="auto"/>
+            </w:tcBorders>
+            <w:hideMark/>
+          </w:tcPr>
+          <w:p>
+            <w:pPr>
+              <w:jc w:val="center"/>
+              <w:rPr>
+                <w:b/>
+                <w:bCs/>
+                <w:lang w:val="id-ID"/>
+              </w:rPr>
+            </w:pPr>
+            <w:proofErr w:type="spellStart"/>
+            <w:r>
+              <w:rPr>
+                <w:b/>
+                <w:bCs/>
+              </w:rPr>
+              <w:t>Skenario</w:t>
+            </w:r>
+            <w:proofErr w:type="spellEnd"/>
+            <w:r>
+              <w:rPr>
+                <w:b/>
+                <w:bCs/>
+              </w:rPr>
+              <w:t xml:space="preserve"> </w:t>
+            </w:r>
+            <w:proofErr w:type="spellStart"/>
+            <w:r>
+              <w:rPr>
+                <w:b/>
+                <w:bCs/>
+              </w:rPr>
+              <w:t>Alternatif</w:t>
+            </w:r>
+            <w:proofErr w:type="spellEnd"/>
+            <w:r>
+              <w:rPr>
+                <w:b/>
+                <w:bCs/>
+              </w:rPr>
+              <w:t xml:space="preserve"> </w:t>
+            </w:r>
+            <w:r>
+              <w:rPr>
+                <w:b/>
+                <w:bCs/>
+                <w:lang w:val="id-ID"/>
+              </w:rPr>
+              <w:t xml:space="preserve">: </w:t>
+            </w:r>
+            <w:r>
+              <w:rPr>
+                <w:b/>
+                <w:bCs/>
+                <w:lang w:val="id-ID"/>
+              </w:rPr>
+              <w:t>Cancel pesanan pizza</w:t>
+            </w:r>
+          </w:p>
+        </w:tc>
+      </w:tr>
+      <w:tr>
+        <w:trPr>
+          <w:cantSplit/>
+        </w:trPr>
+        <w:tc>
+          <w:tcPr>
+            <w:tcW w:w="4770" w:type="dxa"/>
+            <w:gridSpan w:val="2"/>
+            <w:tcBorders>
+              <w:top w:val="single" w:sz="4" w:space="0" w:color="auto"/>
+              <w:left w:val="single" w:sz="4" w:space="0" w:color="auto"/>
+              <w:bottom w:val="single" w:sz="4" w:space="0" w:color="auto"/>
+              <w:right w:val="single" w:sz="4" w:space="0" w:color="auto"/>
+            </w:tcBorders>
+          </w:tcPr>
+          <w:p>
+            <w:pPr>
+              <w:jc w:val="center"/>
+              <w:rPr>
+                <w:b/>
+                <w:bCs/>
+              </w:rPr>
+            </w:pPr>
+          </w:p>
+        </w:tc>
+        <w:tc>
+          <w:tcPr>
+            <w:tcW w:w="4824" w:type="dxa"/>
+            <w:gridSpan w:val="2"/>
+            <w:tcBorders>
+              <w:top w:val="single" w:sz="4" w:space="0" w:color="auto"/>
+              <w:left w:val="single" w:sz="4" w:space="0" w:color="auto"/>
+              <w:bottom w:val="single" w:sz="4" w:space="0" w:color="auto"/>
+              <w:right w:val="single" w:sz="4" w:space="0" w:color="auto"/>
+            </w:tcBorders>
+          </w:tcPr>
+          <w:p>
+            <w:pPr>
+              <w:pStyle w:val="ListParagraph"/>
+              <w:numPr>
+                <w:ilvl w:val="0"/>
+                <w:numId w:val="8"/>
+              </w:numPr>
+              <w:ind w:left="333" w:hanging="333"/>
+              <w:rPr>
+                <w:b/>
+                <w:bCs/>
+                <w:lang w:val="id-ID"/>
+              </w:rPr>
+            </w:pPr>
+            <w:r>
+              <w:rPr>
+                <w:lang w:val="id-ID"/>
+              </w:rPr>
+              <w:t>Aplikasi telah berjalan pada meja pelanggan</w:t>
+            </w:r>
+            <w:r>
+              <w:rPr>
+                <w:lang w:val="id-ID"/>
+              </w:rPr>
+              <w:t xml:space="preserve"> </w:t>
+            </w:r>
+            <w:r>
+              <w:rPr>
+                <w:lang w:val="id-ID"/>
+              </w:rPr>
+              <w:t>dan menampilkan list menu pizza</w:t>
+            </w:r>
+          </w:p>
+        </w:tc>
+      </w:tr>
+      <w:tr>
+        <w:trPr>
+          <w:cantSplit/>
+        </w:trPr>
+        <w:tc>
+          <w:tcPr>
+            <w:tcW w:w="4770" w:type="dxa"/>
+            <w:gridSpan w:val="2"/>
+            <w:tcBorders>
+              <w:top w:val="single" w:sz="4" w:space="0" w:color="auto"/>
+              <w:left w:val="single" w:sz="4" w:space="0" w:color="auto"/>
+              <w:bottom w:val="single" w:sz="4" w:space="0" w:color="auto"/>
+              <w:right w:val="single" w:sz="4" w:space="0" w:color="auto"/>
+            </w:tcBorders>
+          </w:tcPr>
+          <w:p>
+            <w:pPr>
+              <w:pStyle w:val="ListParagraph"/>
+              <w:numPr>
+                <w:ilvl w:val="0"/>
+                <w:numId w:val="8"/>
+              </w:numPr>
+              <w:ind w:left="284" w:hanging="284"/>
+              <w:rPr>
+                <w:b/>
+                <w:bCs/>
+                <w:lang w:val="id-ID"/>
+              </w:rPr>
+            </w:pPr>
+            <w:r>
+              <w:rPr>
+                <w:bCs/>
+                <w:lang w:val="id-ID"/>
+              </w:rPr>
+              <w:t xml:space="preserve">Aktor </w:t>
+            </w:r>
+            <w:r>
+              <w:rPr>
+                <w:bCs/>
+                <w:lang w:val="id-ID"/>
+              </w:rPr>
+              <w:t>membatalkan memesan</w:t>
+            </w:r>
+            <w:r>
+              <w:rPr>
+                <w:bCs/>
+                <w:lang w:val="id-ID"/>
+              </w:rPr>
+              <w:t xml:space="preserve"> pizza dengan ukuran dan topping</w:t>
+            </w:r>
+          </w:p>
+        </w:tc>
+        <w:tc>
+          <w:tcPr>
+            <w:tcW w:w="4824" w:type="dxa"/>
+            <w:gridSpan w:val="2"/>
+            <w:tcBorders>
+              <w:top w:val="single" w:sz="4" w:space="0" w:color="auto"/>
+              <w:left w:val="single" w:sz="4" w:space="0" w:color="auto"/>
+              <w:bottom w:val="single" w:sz="4" w:space="0" w:color="auto"/>
+              <w:right w:val="single" w:sz="4" w:space="0" w:color="auto"/>
+            </w:tcBorders>
+          </w:tcPr>
+          <w:p>
+            <w:pPr>
+              <w:jc w:val="center"/>
+              <w:rPr>
+                <w:b/>
+                <w:bCs/>
+              </w:rPr>
+            </w:pPr>
+          </w:p>
+        </w:tc>
+      </w:tr>
+      <w:tr>
+        <w:trPr>
+          <w:cantSplit/>
+        </w:trPr>
+        <w:tc>
+          <w:tcPr>
+            <w:tcW w:w="4770" w:type="dxa"/>
+            <w:gridSpan w:val="2"/>
+            <w:tcBorders>
+              <w:top w:val="single" w:sz="4" w:space="0" w:color="auto"/>
+              <w:left w:val="single" w:sz="4" w:space="0" w:color="auto"/>
+              <w:bottom w:val="single" w:sz="4" w:space="0" w:color="auto"/>
+              <w:right w:val="single" w:sz="4" w:space="0" w:color="auto"/>
+            </w:tcBorders>
+          </w:tcPr>
+          <w:p>
+            <w:pPr>
+              <w:pStyle w:val="ListParagraph"/>
+              <w:ind w:left="284"/>
+              <w:rPr>
+                <w:bCs/>
+                <w:lang w:val="id-ID"/>
+              </w:rPr>
+            </w:pPr>
+          </w:p>
+        </w:tc>
+        <w:tc>
+          <w:tcPr>
+            <w:tcW w:w="4824" w:type="dxa"/>
+            <w:gridSpan w:val="2"/>
+            <w:tcBorders>
+              <w:top w:val="single" w:sz="4" w:space="0" w:color="auto"/>
+              <w:left w:val="single" w:sz="4" w:space="0" w:color="auto"/>
+              <w:bottom w:val="single" w:sz="4" w:space="0" w:color="auto"/>
+              <w:right w:val="single" w:sz="4" w:space="0" w:color="auto"/>
+            </w:tcBorders>
+          </w:tcPr>
+          <w:p>
+            <w:pPr>
+              <w:pStyle w:val="ListParagraph"/>
+              <w:numPr>
+                <w:ilvl w:val="0"/>
+                <w:numId w:val="8"/>
+              </w:numPr>
+              <w:ind w:left="333" w:hanging="333"/>
+              <w:rPr>
+                <w:lang w:val="id-ID"/>
+              </w:rPr>
+            </w:pPr>
+            <w:r>
+              <w:rPr>
+                <w:lang w:val="id-ID"/>
+              </w:rPr>
+              <w:t>Aplikasi menampilkan list menu pizza</w:t>
+            </w:r>
+          </w:p>
+        </w:tc>
+      </w:tr>
+      <w:tr>
+        <w:tc>
+          <w:tcPr>
+            <w:tcW w:w="2268" w:type="dxa"/>
+            <w:tcBorders>
+              <w:top w:val="single" w:sz="4" w:space="0" w:color="auto"/>
+              <w:left w:val="single" w:sz="4" w:space="0" w:color="auto"/>
+              <w:bottom w:val="single" w:sz="4" w:space="0" w:color="auto"/>
+              <w:right w:val="single" w:sz="4" w:space="0" w:color="auto"/>
+            </w:tcBorders>
+            <w:hideMark/>
+          </w:tcPr>
+          <w:p>
+            <w:pPr>
+              <w:rPr>
+                <w:b/>
+                <w:bCs/>
+              </w:rPr>
+            </w:pPr>
+            <w:r>
+              <w:rPr>
+                <w:b/>
+                <w:bCs/>
+              </w:rPr>
+              <w:t xml:space="preserve">Post </w:t>
+            </w:r>
+            <w:proofErr w:type="spellStart"/>
+            <w:r>
+              <w:rPr>
+                <w:b/>
+                <w:bCs/>
+              </w:rPr>
+              <w:t>Kondisi</w:t>
+            </w:r>
+            <w:proofErr w:type="spellEnd"/>
+          </w:p>
+        </w:tc>
+        <w:tc>
+          <w:tcPr>
+            <w:tcW w:w="7326" w:type="dxa"/>
             <w:gridSpan w:val="3"/>
             <w:tcBorders>
               <w:top w:val="single" w:sz="4" w:space="0" w:color="auto"/>
@@ -731,110 +1056,12 @@
             <w:hideMark/>
           </w:tcPr>
           <w:p>
-            <w:pPr>
-              <w:jc w:val="center"/>
-              <w:rPr>
-                <w:b/>
-                <w:bCs/>
-              </w:rPr>
-            </w:pPr>
-            <w:proofErr w:type="spellStart"/>
-            <w:r>
-              <w:rPr>
-                <w:b/>
-                <w:bCs/>
-              </w:rPr>
-              <w:t>Skenario</w:t>
-            </w:r>
-            <w:proofErr w:type="spellEnd"/>
-            <w:r>
-              <w:rPr>
-                <w:b/>
-                <w:bCs/>
-              </w:rPr>
-              <w:t xml:space="preserve"> </w:t>
-            </w:r>
-            <w:proofErr w:type="spellStart"/>
-            <w:r>
-              <w:rPr>
-                <w:b/>
-                <w:bCs/>
-              </w:rPr>
-              <w:t>Alternatif</w:t>
-            </w:r>
-            <w:proofErr w:type="spellEnd"/>
-            <w:r>
-              <w:rPr>
-                <w:b/>
-                <w:bCs/>
-              </w:rPr>
-              <w:t xml:space="preserve"> </w:t>
-            </w:r>
-          </w:p>
-        </w:tc>
-      </w:tr>
-      <w:tr>
-        <w:tc>
-          <w:tcPr>
-            <w:tcW w:w="2268" w:type="dxa"/>
-            <w:tcBorders>
-              <w:top w:val="single" w:sz="4" w:space="0" w:color="auto"/>
-              <w:left w:val="single" w:sz="4" w:space="0" w:color="auto"/>
-              <w:bottom w:val="single" w:sz="4" w:space="0" w:color="auto"/>
-              <w:right w:val="single" w:sz="4" w:space="0" w:color="auto"/>
-            </w:tcBorders>
-            <w:hideMark/>
-          </w:tcPr>
-          <w:p>
-            <w:pPr>
-              <w:rPr>
-                <w:b/>
-                <w:bCs/>
-              </w:rPr>
-            </w:pPr>
-            <w:r>
-              <w:rPr>
-                <w:b/>
-                <w:bCs/>
-              </w:rPr>
-              <w:t xml:space="preserve">Post </w:t>
-            </w:r>
-            <w:proofErr w:type="spellStart"/>
-            <w:r>
-              <w:rPr>
-                <w:b/>
-                <w:bCs/>
-              </w:rPr>
-              <w:t>Kondisi</w:t>
-            </w:r>
-            <w:proofErr w:type="spellEnd"/>
-          </w:p>
-        </w:tc>
-        <w:tc>
-          <w:tcPr>
-            <w:tcW w:w="7326" w:type="dxa"/>
-            <w:gridSpan w:val="2"/>
-            <w:tcBorders>
-              <w:top w:val="single" w:sz="4" w:space="0" w:color="auto"/>
-              <w:left w:val="single" w:sz="4" w:space="0" w:color="auto"/>
-              <w:bottom w:val="single" w:sz="4" w:space="0" w:color="auto"/>
-              <w:right w:val="single" w:sz="4" w:space="0" w:color="auto"/>
-            </w:tcBorders>
-            <w:hideMark/>
-          </w:tcPr>
-          <w:p>
-            <w:proofErr w:type="spellStart"/>
-            <w:r>
-              <w:rPr>
-                <w:bCs/>
-              </w:rPr>
-              <w:t>Apli</w:t>
-            </w:r>
-            <w:r>
-              <w:rPr>
-                <w:bCs/>
-              </w:rPr>
-              <w:t>kasi</w:t>
+            <w:proofErr w:type="spellStart"/>
+            <w:r>
+              <w:rPr>
+                <w:bCs/>
+              </w:rPr>
+              <w:t>Aplikasi</w:t>
             </w:r>
             <w:proofErr w:type="spellEnd"/>
             <w:r>
@@ -1068,13 +1295,7 @@
               <w:rPr>
                 <w:lang w:val="id-ID"/>
               </w:rPr>
-              <w:t>Mengecek</w:t>
-            </w:r>
-            <w:r>
-              <w:rPr>
-                <w:lang w:val="id-ID"/>
-              </w:rPr>
-              <w:t xml:space="preserve"> Pizza</w:t>
+              <w:t>Mengecek Pizza</w:t>
             </w:r>
           </w:p>
         </w:tc>
@@ -1138,13 +1359,7 @@
               <w:rPr>
                 <w:lang w:val="id-ID"/>
               </w:rPr>
-              <w:t xml:space="preserve"> untuk </w:t>
-            </w:r>
-            <w:r>
-              <w:rPr>
-                <w:lang w:val="id-ID"/>
-              </w:rPr>
-              <w:t>mengecek ketersediaan pizza di restoran</w:t>
+              <w:t xml:space="preserve"> untuk mengecek ketersediaan pizza di restoran</w:t>
             </w:r>
           </w:p>
         </w:tc>
@@ -1349,13 +1564,7 @@
               <w:rPr>
                 <w:lang w:val="id-ID"/>
               </w:rPr>
-              <w:t xml:space="preserve">Aplikasi telah </w:t>
-            </w:r>
-            <w:r>
-              <w:rPr>
-                <w:lang w:val="id-ID"/>
-              </w:rPr>
-              <w:t xml:space="preserve">menerima list menu pizza </w:t>
+              <w:t xml:space="preserve">Aplikasi telah menerima list menu pizza </w:t>
             </w:r>
             <w:r>
               <w:rPr>
@@ -1391,6 +1600,7 @@
               <w:rPr>
                 <w:b/>
               </w:rPr>
+              <w:lastRenderedPageBreak/>
               <w:t>Skenario</w:t>
             </w:r>
             <w:proofErr w:type="spellEnd"/>
@@ -1555,7 +1765,21 @@
                 <w:bCs/>
                 <w:lang w:val="id-ID"/>
               </w:rPr>
-              <w:t>Sistem mengirimkan menu pizza yang dipilih ke koki</w:t>
+              <w:t>Sistem mengirimkan menu pizza yang di</w:t>
+            </w:r>
+            <w:r>
+              <w:rPr>
+                <w:bCs/>
+                <w:lang w:val="id-ID"/>
+              </w:rPr>
+              <w:t>pesan</w:t>
+            </w:r>
+            <w:r>
+              <w:rPr>
+                <w:bCs/>
+                <w:lang w:val="id-ID"/>
+              </w:rPr>
+              <w:t xml:space="preserve"> ke koki</w:t>
             </w:r>
           </w:p>
         </w:tc>
@@ -1646,11 +1870,8 @@
                 <w:bCs/>
                 <w:lang w:val="id-ID"/>
               </w:rPr>
-              <w:lastRenderedPageBreak/>
               <w:t>Koki mengirimkan laporan ketersediaan pizza ke sistem</w:t>
             </w:r>
-            <w:bookmarkStart w:id="0" w:name="_GoBack"/>
-            <w:bookmarkEnd w:id="0"/>
           </w:p>
         </w:tc>
         <w:tc>
@@ -1871,6 +2092,863 @@
         </w:rPr>
       </w:pPr>
     </w:p>
+    <w:tbl>
+      <w:tblPr>
+        <w:tblW w:w="9594" w:type="dxa"/>
+        <w:tblBorders>
+          <w:top w:val="single" w:sz="4" w:space="0" w:color="auto"/>
+          <w:left w:val="single" w:sz="4" w:space="0" w:color="auto"/>
+          <w:bottom w:val="single" w:sz="4" w:space="0" w:color="auto"/>
+          <w:right w:val="single" w:sz="4" w:space="0" w:color="auto"/>
+          <w:insideH w:val="single" w:sz="4" w:space="0" w:color="auto"/>
+          <w:insideV w:val="single" w:sz="4" w:space="0" w:color="auto"/>
+        </w:tblBorders>
+        <w:tblLook w:val="04A0" w:firstRow="1" w:lastRow="0" w:firstColumn="1" w:lastColumn="0" w:noHBand="0" w:noVBand="1"/>
+      </w:tblPr>
+      <w:tblGrid>
+        <w:gridCol w:w="2268"/>
+        <w:gridCol w:w="2518"/>
+        <w:gridCol w:w="4808"/>
+      </w:tblGrid>
+      <w:tr>
+        <w:tc>
+          <w:tcPr>
+            <w:tcW w:w="2268" w:type="dxa"/>
+            <w:tcBorders>
+              <w:top w:val="single" w:sz="4" w:space="0" w:color="auto"/>
+              <w:left w:val="single" w:sz="4" w:space="0" w:color="auto"/>
+              <w:bottom w:val="single" w:sz="4" w:space="0" w:color="auto"/>
+              <w:right w:val="single" w:sz="4" w:space="0" w:color="auto"/>
+            </w:tcBorders>
+            <w:hideMark/>
+          </w:tcPr>
+          <w:p>
+            <w:pPr>
+              <w:rPr>
+                <w:b/>
+                <w:bCs/>
+              </w:rPr>
+            </w:pPr>
+            <w:proofErr w:type="spellStart"/>
+            <w:r>
+              <w:rPr>
+                <w:b/>
+                <w:bCs/>
+              </w:rPr>
+              <w:t>Nomor</w:t>
+            </w:r>
+            <w:proofErr w:type="spellEnd"/>
+          </w:p>
+        </w:tc>
+        <w:tc>
+          <w:tcPr>
+            <w:tcW w:w="7326" w:type="dxa"/>
+            <w:gridSpan w:val="2"/>
+            <w:tcBorders>
+              <w:top w:val="single" w:sz="4" w:space="0" w:color="auto"/>
+              <w:left w:val="single" w:sz="4" w:space="0" w:color="auto"/>
+              <w:bottom w:val="single" w:sz="4" w:space="0" w:color="auto"/>
+              <w:right w:val="single" w:sz="4" w:space="0" w:color="auto"/>
+            </w:tcBorders>
+            <w:hideMark/>
+          </w:tcPr>
+          <w:p>
+            <w:pPr>
+              <w:rPr>
+                <w:lang w:val="id-ID"/>
+              </w:rPr>
+            </w:pPr>
+            <w:r>
+              <w:t>00</w:t>
+            </w:r>
+            <w:r>
+              <w:rPr>
+                <w:lang w:val="id-ID"/>
+              </w:rPr>
+              <w:t>3</w:t>
+            </w:r>
+          </w:p>
+        </w:tc>
+      </w:tr>
+      <w:tr>
+        <w:tc>
+          <w:tcPr>
+            <w:tcW w:w="2268" w:type="dxa"/>
+            <w:tcBorders>
+              <w:top w:val="single" w:sz="4" w:space="0" w:color="auto"/>
+              <w:left w:val="single" w:sz="4" w:space="0" w:color="auto"/>
+              <w:bottom w:val="single" w:sz="4" w:space="0" w:color="auto"/>
+              <w:right w:val="single" w:sz="4" w:space="0" w:color="auto"/>
+            </w:tcBorders>
+            <w:hideMark/>
+          </w:tcPr>
+          <w:p>
+            <w:pPr>
+              <w:rPr>
+                <w:b/>
+                <w:bCs/>
+              </w:rPr>
+            </w:pPr>
+            <w:proofErr w:type="spellStart"/>
+            <w:r>
+              <w:rPr>
+                <w:b/>
+                <w:bCs/>
+              </w:rPr>
+              <w:t>Nama</w:t>
+            </w:r>
+            <w:proofErr w:type="spellEnd"/>
+          </w:p>
+        </w:tc>
+        <w:tc>
+          <w:tcPr>
+            <w:tcW w:w="7326" w:type="dxa"/>
+            <w:gridSpan w:val="2"/>
+            <w:tcBorders>
+              <w:top w:val="single" w:sz="4" w:space="0" w:color="auto"/>
+              <w:left w:val="single" w:sz="4" w:space="0" w:color="auto"/>
+              <w:bottom w:val="single" w:sz="4" w:space="0" w:color="auto"/>
+              <w:right w:val="single" w:sz="4" w:space="0" w:color="auto"/>
+            </w:tcBorders>
+            <w:hideMark/>
+          </w:tcPr>
+          <w:p>
+            <w:pPr>
+              <w:jc w:val="both"/>
+              <w:rPr>
+                <w:lang w:val="id-ID"/>
+              </w:rPr>
+            </w:pPr>
+            <w:r>
+              <w:rPr>
+                <w:lang w:val="id-ID"/>
+              </w:rPr>
+              <w:t>Menampilkan notifikasi</w:t>
+            </w:r>
+          </w:p>
+        </w:tc>
+      </w:tr>
+      <w:tr>
+        <w:tc>
+          <w:tcPr>
+            <w:tcW w:w="2268" w:type="dxa"/>
+            <w:tcBorders>
+              <w:top w:val="single" w:sz="4" w:space="0" w:color="auto"/>
+              <w:left w:val="single" w:sz="4" w:space="0" w:color="auto"/>
+              <w:bottom w:val="single" w:sz="4" w:space="0" w:color="auto"/>
+              <w:right w:val="single" w:sz="4" w:space="0" w:color="auto"/>
+            </w:tcBorders>
+            <w:hideMark/>
+          </w:tcPr>
+          <w:p>
+            <w:pPr>
+              <w:rPr>
+                <w:b/>
+                <w:bCs/>
+              </w:rPr>
+            </w:pPr>
+            <w:proofErr w:type="spellStart"/>
+            <w:r>
+              <w:rPr>
+                <w:b/>
+                <w:bCs/>
+              </w:rPr>
+              <w:t>Tujuan</w:t>
+            </w:r>
+            <w:proofErr w:type="spellEnd"/>
+          </w:p>
+        </w:tc>
+        <w:tc>
+          <w:tcPr>
+            <w:tcW w:w="7326" w:type="dxa"/>
+            <w:gridSpan w:val="2"/>
+            <w:tcBorders>
+              <w:top w:val="single" w:sz="4" w:space="0" w:color="auto"/>
+              <w:left w:val="single" w:sz="4" w:space="0" w:color="auto"/>
+              <w:bottom w:val="single" w:sz="4" w:space="0" w:color="auto"/>
+              <w:right w:val="single" w:sz="4" w:space="0" w:color="auto"/>
+            </w:tcBorders>
+            <w:hideMark/>
+          </w:tcPr>
+          <w:p>
+            <w:pPr>
+              <w:jc w:val="both"/>
+              <w:rPr>
+                <w:lang w:val="id-ID"/>
+              </w:rPr>
+            </w:pPr>
+            <w:r>
+              <w:rPr>
+                <w:lang w:val="nb-NO"/>
+              </w:rPr>
+              <w:t>Proses ini digunakan</w:t>
+            </w:r>
+            <w:r>
+              <w:rPr>
+                <w:lang w:val="id-ID"/>
+              </w:rPr>
+              <w:t xml:space="preserve"> untuk </w:t>
+            </w:r>
+            <w:r>
+              <w:rPr>
+                <w:lang w:val="id-ID"/>
+              </w:rPr>
+              <w:t>menampilkan notifikasi pizza tidak tersedia.</w:t>
+            </w:r>
+          </w:p>
+        </w:tc>
+      </w:tr>
+      <w:tr>
+        <w:tc>
+          <w:tcPr>
+            <w:tcW w:w="2268" w:type="dxa"/>
+            <w:tcBorders>
+              <w:top w:val="single" w:sz="4" w:space="0" w:color="auto"/>
+              <w:left w:val="single" w:sz="4" w:space="0" w:color="auto"/>
+              <w:bottom w:val="single" w:sz="4" w:space="0" w:color="auto"/>
+              <w:right w:val="single" w:sz="4" w:space="0" w:color="auto"/>
+            </w:tcBorders>
+            <w:hideMark/>
+          </w:tcPr>
+          <w:p>
+            <w:pPr>
+              <w:rPr>
+                <w:b/>
+                <w:bCs/>
+              </w:rPr>
+            </w:pPr>
+            <w:proofErr w:type="spellStart"/>
+            <w:r>
+              <w:rPr>
+                <w:b/>
+                <w:bCs/>
+              </w:rPr>
+              <w:t>Deskripsi</w:t>
+            </w:r>
+            <w:proofErr w:type="spellEnd"/>
+          </w:p>
+        </w:tc>
+        <w:tc>
+          <w:tcPr>
+            <w:tcW w:w="7326" w:type="dxa"/>
+            <w:gridSpan w:val="2"/>
+            <w:tcBorders>
+              <w:top w:val="single" w:sz="4" w:space="0" w:color="auto"/>
+              <w:left w:val="single" w:sz="4" w:space="0" w:color="auto"/>
+              <w:bottom w:val="single" w:sz="4" w:space="0" w:color="auto"/>
+              <w:right w:val="single" w:sz="4" w:space="0" w:color="auto"/>
+            </w:tcBorders>
+            <w:hideMark/>
+          </w:tcPr>
+          <w:p>
+            <w:pPr>
+              <w:tabs>
+                <w:tab w:val="left" w:pos="399"/>
+              </w:tabs>
+              <w:spacing w:before="100" w:beforeAutospacing="1" w:after="100" w:afterAutospacing="1"/>
+              <w:contextualSpacing/>
+              <w:jc w:val="both"/>
+              <w:rPr>
+                <w:lang w:val="id-ID" w:eastAsia="en-GB"/>
+              </w:rPr>
+            </w:pPr>
+            <w:r>
+              <w:rPr>
+                <w:lang w:val="id-ID" w:eastAsia="en-GB"/>
+              </w:rPr>
+              <w:t xml:space="preserve">Use case ini </w:t>
+            </w:r>
+            <w:proofErr w:type="spellStart"/>
+            <w:r>
+              <w:rPr>
+                <w:lang w:eastAsia="en-GB"/>
+              </w:rPr>
+              <w:t>menggambarkan</w:t>
+            </w:r>
+            <w:proofErr w:type="spellEnd"/>
+            <w:r>
+              <w:rPr>
+                <w:lang w:eastAsia="en-GB"/>
+              </w:rPr>
+              <w:t xml:space="preserve"> </w:t>
+            </w:r>
+            <w:r>
+              <w:rPr>
+                <w:lang w:val="id-ID" w:eastAsia="en-GB"/>
+              </w:rPr>
+              <w:t xml:space="preserve">hasil </w:t>
+            </w:r>
+            <w:r>
+              <w:rPr>
+                <w:lang w:eastAsia="en-GB"/>
+              </w:rPr>
+              <w:t>proses</w:t>
+            </w:r>
+            <w:r>
+              <w:rPr>
+                <w:lang w:val="id-ID" w:eastAsia="en-GB"/>
+              </w:rPr>
+              <w:t xml:space="preserve"> </w:t>
+            </w:r>
+            <w:r>
+              <w:rPr>
+                <w:lang w:eastAsia="en-GB"/>
+              </w:rPr>
+              <w:t xml:space="preserve"> </w:t>
+            </w:r>
+            <w:r>
+              <w:rPr>
+                <w:lang w:val="id-ID" w:eastAsia="en-GB"/>
+              </w:rPr>
+              <w:t>pengecekan</w:t>
+            </w:r>
+            <w:r>
+              <w:rPr>
+                <w:lang w:val="id-ID" w:eastAsia="en-GB"/>
+              </w:rPr>
+              <w:t xml:space="preserve"> ketersediaan</w:t>
+            </w:r>
+            <w:r>
+              <w:rPr>
+                <w:lang w:val="id-ID" w:eastAsia="en-GB"/>
+              </w:rPr>
+              <w:t xml:space="preserve"> pizza </w:t>
+            </w:r>
+            <w:r>
+              <w:rPr>
+                <w:lang w:val="id-ID" w:eastAsia="en-GB"/>
+              </w:rPr>
+              <w:t>yaitu ketika pizza yang dipesan tidak tersedia maka aplikasi akan menampilkan notifikasi kepada pelanggan bahwa pizza tidak tersedia</w:t>
+            </w:r>
+          </w:p>
+        </w:tc>
+      </w:tr>
+      <w:tr>
+        <w:tc>
+          <w:tcPr>
+            <w:tcW w:w="2268" w:type="dxa"/>
+            <w:tcBorders>
+              <w:top w:val="single" w:sz="4" w:space="0" w:color="auto"/>
+              <w:left w:val="single" w:sz="4" w:space="0" w:color="auto"/>
+              <w:bottom w:val="single" w:sz="4" w:space="0" w:color="auto"/>
+              <w:right w:val="single" w:sz="4" w:space="0" w:color="auto"/>
+            </w:tcBorders>
+            <w:hideMark/>
+          </w:tcPr>
+          <w:p>
+            <w:pPr>
+              <w:rPr>
+                <w:b/>
+                <w:bCs/>
+              </w:rPr>
+            </w:pPr>
+            <w:proofErr w:type="spellStart"/>
+            <w:r>
+              <w:rPr>
+                <w:b/>
+                <w:bCs/>
+              </w:rPr>
+              <w:t>Aktor</w:t>
+            </w:r>
+            <w:proofErr w:type="spellEnd"/>
+          </w:p>
+        </w:tc>
+        <w:tc>
+          <w:tcPr>
+            <w:tcW w:w="7326" w:type="dxa"/>
+            <w:gridSpan w:val="2"/>
+            <w:tcBorders>
+              <w:top w:val="single" w:sz="4" w:space="0" w:color="auto"/>
+              <w:left w:val="single" w:sz="4" w:space="0" w:color="auto"/>
+              <w:bottom w:val="single" w:sz="4" w:space="0" w:color="auto"/>
+              <w:right w:val="single" w:sz="4" w:space="0" w:color="auto"/>
+            </w:tcBorders>
+            <w:hideMark/>
+          </w:tcPr>
+          <w:p>
+            <w:pPr>
+              <w:jc w:val="both"/>
+              <w:rPr>
+                <w:lang w:val="id-ID"/>
+              </w:rPr>
+            </w:pPr>
+            <w:r>
+              <w:rPr>
+                <w:lang w:val="id-ID"/>
+              </w:rPr>
+              <w:t>-</w:t>
+            </w:r>
+          </w:p>
+        </w:tc>
+      </w:tr>
+      <w:tr>
+        <w:tc>
+          <w:tcPr>
+            <w:tcW w:w="2268" w:type="dxa"/>
+            <w:tcBorders>
+              <w:top w:val="single" w:sz="4" w:space="0" w:color="auto"/>
+              <w:left w:val="single" w:sz="4" w:space="0" w:color="auto"/>
+              <w:bottom w:val="single" w:sz="4" w:space="0" w:color="auto"/>
+              <w:right w:val="single" w:sz="4" w:space="0" w:color="auto"/>
+            </w:tcBorders>
+            <w:hideMark/>
+          </w:tcPr>
+          <w:p>
+            <w:pPr>
+              <w:rPr>
+                <w:b/>
+                <w:bCs/>
+              </w:rPr>
+            </w:pPr>
+            <w:r>
+              <w:rPr>
+                <w:b/>
+                <w:bCs/>
+              </w:rPr>
+              <w:t xml:space="preserve">Pre </w:t>
+            </w:r>
+            <w:proofErr w:type="spellStart"/>
+            <w:r>
+              <w:rPr>
+                <w:b/>
+                <w:bCs/>
+              </w:rPr>
+              <w:t>Kondisi</w:t>
+            </w:r>
+            <w:proofErr w:type="spellEnd"/>
+          </w:p>
+        </w:tc>
+        <w:tc>
+          <w:tcPr>
+            <w:tcW w:w="7326" w:type="dxa"/>
+            <w:gridSpan w:val="2"/>
+            <w:tcBorders>
+              <w:top w:val="single" w:sz="4" w:space="0" w:color="auto"/>
+              <w:left w:val="single" w:sz="4" w:space="0" w:color="auto"/>
+              <w:bottom w:val="single" w:sz="4" w:space="0" w:color="auto"/>
+              <w:right w:val="single" w:sz="4" w:space="0" w:color="auto"/>
+            </w:tcBorders>
+            <w:hideMark/>
+          </w:tcPr>
+          <w:p>
+            <w:pPr>
+              <w:rPr>
+                <w:lang w:val="id-ID"/>
+              </w:rPr>
+            </w:pPr>
+            <w:r>
+              <w:rPr>
+                <w:lang w:val="id-ID"/>
+              </w:rPr>
+              <w:t xml:space="preserve">sistem </w:t>
+            </w:r>
+            <w:r>
+              <w:rPr>
+                <w:lang w:val="id-ID"/>
+              </w:rPr>
+              <w:t xml:space="preserve"> telah menerima </w:t>
+            </w:r>
+            <w:r>
+              <w:rPr>
+                <w:lang w:val="id-ID"/>
+              </w:rPr>
+              <w:t>laporan ketersedian pizza</w:t>
+            </w:r>
+          </w:p>
+        </w:tc>
+      </w:tr>
+      <w:tr>
+        <w:tc>
+          <w:tcPr>
+            <w:tcW w:w="9594" w:type="dxa"/>
+            <w:gridSpan w:val="3"/>
+            <w:tcBorders>
+              <w:top w:val="single" w:sz="4" w:space="0" w:color="auto"/>
+              <w:left w:val="single" w:sz="4" w:space="0" w:color="auto"/>
+              <w:bottom w:val="single" w:sz="4" w:space="0" w:color="auto"/>
+              <w:right w:val="single" w:sz="4" w:space="0" w:color="auto"/>
+            </w:tcBorders>
+            <w:hideMark/>
+          </w:tcPr>
+          <w:p>
+            <w:pPr>
+              <w:jc w:val="center"/>
+              <w:rPr>
+                <w:b/>
+              </w:rPr>
+            </w:pPr>
+            <w:proofErr w:type="spellStart"/>
+            <w:r>
+              <w:rPr>
+                <w:b/>
+              </w:rPr>
+              <w:t>Skenario</w:t>
+            </w:r>
+            <w:proofErr w:type="spellEnd"/>
+            <w:r>
+              <w:rPr>
+                <w:b/>
+              </w:rPr>
+              <w:t xml:space="preserve"> </w:t>
+            </w:r>
+            <w:proofErr w:type="spellStart"/>
+            <w:r>
+              <w:rPr>
+                <w:b/>
+              </w:rPr>
+              <w:t>Utama</w:t>
+            </w:r>
+            <w:proofErr w:type="spellEnd"/>
+          </w:p>
+        </w:tc>
+      </w:tr>
+      <w:tr>
+        <w:tc>
+          <w:tcPr>
+            <w:tcW w:w="4786" w:type="dxa"/>
+            <w:gridSpan w:val="2"/>
+            <w:tcBorders>
+              <w:top w:val="single" w:sz="4" w:space="0" w:color="auto"/>
+              <w:left w:val="single" w:sz="4" w:space="0" w:color="auto"/>
+              <w:bottom w:val="single" w:sz="4" w:space="0" w:color="auto"/>
+              <w:right w:val="single" w:sz="4" w:space="0" w:color="auto"/>
+            </w:tcBorders>
+            <w:hideMark/>
+          </w:tcPr>
+          <w:p>
+            <w:pPr>
+              <w:jc w:val="center"/>
+              <w:rPr>
+                <w:b/>
+                <w:bCs/>
+              </w:rPr>
+            </w:pPr>
+            <w:proofErr w:type="spellStart"/>
+            <w:r>
+              <w:rPr>
+                <w:b/>
+                <w:bCs/>
+              </w:rPr>
+              <w:t>Aksi</w:t>
+            </w:r>
+            <w:proofErr w:type="spellEnd"/>
+            <w:r>
+              <w:rPr>
+                <w:b/>
+                <w:bCs/>
+              </w:rPr>
+              <w:t xml:space="preserve"> </w:t>
+            </w:r>
+            <w:proofErr w:type="spellStart"/>
+            <w:r>
+              <w:rPr>
+                <w:b/>
+                <w:bCs/>
+              </w:rPr>
+              <w:t>Aktor</w:t>
+            </w:r>
+            <w:proofErr w:type="spellEnd"/>
+          </w:p>
+        </w:tc>
+        <w:tc>
+          <w:tcPr>
+            <w:tcW w:w="4808" w:type="dxa"/>
+            <w:tcBorders>
+              <w:top w:val="single" w:sz="4" w:space="0" w:color="auto"/>
+              <w:left w:val="single" w:sz="4" w:space="0" w:color="auto"/>
+              <w:bottom w:val="single" w:sz="4" w:space="0" w:color="auto"/>
+              <w:right w:val="single" w:sz="4" w:space="0" w:color="auto"/>
+            </w:tcBorders>
+            <w:hideMark/>
+          </w:tcPr>
+          <w:p>
+            <w:pPr>
+              <w:jc w:val="center"/>
+              <w:rPr>
+                <w:b/>
+                <w:bCs/>
+                <w:lang w:val="sv-SE"/>
+              </w:rPr>
+            </w:pPr>
+            <w:proofErr w:type="spellStart"/>
+            <w:r>
+              <w:rPr>
+                <w:b/>
+                <w:bCs/>
+              </w:rPr>
+              <w:t>Reaksi</w:t>
+            </w:r>
+            <w:proofErr w:type="spellEnd"/>
+            <w:r>
+              <w:rPr>
+                <w:b/>
+                <w:bCs/>
+              </w:rPr>
+              <w:t xml:space="preserve"> Si</w:t>
+            </w:r>
+            <w:r>
+              <w:rPr>
+                <w:b/>
+                <w:bCs/>
+                <w:lang w:val="sv-SE"/>
+              </w:rPr>
+              <w:t>stem</w:t>
+            </w:r>
+          </w:p>
+        </w:tc>
+      </w:tr>
+      <w:tr>
+        <w:tc>
+          <w:tcPr>
+            <w:tcW w:w="4786" w:type="dxa"/>
+            <w:gridSpan w:val="2"/>
+            <w:tcBorders>
+              <w:top w:val="single" w:sz="4" w:space="0" w:color="auto"/>
+              <w:left w:val="single" w:sz="4" w:space="0" w:color="auto"/>
+              <w:bottom w:val="single" w:sz="4" w:space="0" w:color="auto"/>
+              <w:right w:val="single" w:sz="4" w:space="0" w:color="auto"/>
+            </w:tcBorders>
+          </w:tcPr>
+          <w:p>
+            <w:pPr>
+              <w:jc w:val="both"/>
+              <w:rPr>
+                <w:bCs/>
+              </w:rPr>
+            </w:pPr>
+          </w:p>
+        </w:tc>
+        <w:tc>
+          <w:tcPr>
+            <w:tcW w:w="4808" w:type="dxa"/>
+            <w:tcBorders>
+              <w:top w:val="single" w:sz="4" w:space="0" w:color="auto"/>
+              <w:left w:val="single" w:sz="4" w:space="0" w:color="auto"/>
+              <w:bottom w:val="single" w:sz="4" w:space="0" w:color="auto"/>
+              <w:right w:val="single" w:sz="4" w:space="0" w:color="auto"/>
+            </w:tcBorders>
+          </w:tcPr>
+          <w:p>
+            <w:pPr>
+              <w:pStyle w:val="ListParagraph"/>
+              <w:numPr>
+                <w:ilvl w:val="0"/>
+                <w:numId w:val="5"/>
+              </w:numPr>
+              <w:ind w:left="317" w:hanging="317"/>
+              <w:rPr>
+                <w:bCs/>
+                <w:lang w:val="id-ID"/>
+              </w:rPr>
+            </w:pPr>
+            <w:r>
+              <w:rPr>
+                <w:bCs/>
+                <w:lang w:val="id-ID"/>
+              </w:rPr>
+              <w:t xml:space="preserve">Sistem </w:t>
+            </w:r>
+            <w:r>
+              <w:rPr>
+                <w:bCs/>
+                <w:lang w:val="id-ID"/>
+              </w:rPr>
+              <w:t>menerima laporan bahwa pizza tidak tersedia</w:t>
+            </w:r>
+          </w:p>
+        </w:tc>
+      </w:tr>
+      <w:tr>
+        <w:tc>
+          <w:tcPr>
+            <w:tcW w:w="4786" w:type="dxa"/>
+            <w:gridSpan w:val="2"/>
+            <w:tcBorders>
+              <w:top w:val="single" w:sz="4" w:space="0" w:color="auto"/>
+              <w:left w:val="single" w:sz="4" w:space="0" w:color="auto"/>
+              <w:bottom w:val="single" w:sz="4" w:space="0" w:color="auto"/>
+              <w:right w:val="single" w:sz="4" w:space="0" w:color="auto"/>
+            </w:tcBorders>
+          </w:tcPr>
+          <w:p>
+            <w:pPr>
+              <w:jc w:val="both"/>
+              <w:rPr>
+                <w:bCs/>
+                <w:lang w:val="id-ID"/>
+              </w:rPr>
+            </w:pPr>
+          </w:p>
+        </w:tc>
+        <w:tc>
+          <w:tcPr>
+            <w:tcW w:w="4808" w:type="dxa"/>
+            <w:tcBorders>
+              <w:top w:val="single" w:sz="4" w:space="0" w:color="auto"/>
+              <w:left w:val="single" w:sz="4" w:space="0" w:color="auto"/>
+              <w:bottom w:val="single" w:sz="4" w:space="0" w:color="auto"/>
+              <w:right w:val="single" w:sz="4" w:space="0" w:color="auto"/>
+            </w:tcBorders>
+          </w:tcPr>
+          <w:p>
+            <w:pPr>
+              <w:pStyle w:val="ListParagraph"/>
+              <w:numPr>
+                <w:ilvl w:val="0"/>
+                <w:numId w:val="5"/>
+              </w:numPr>
+              <w:ind w:left="317" w:hanging="283"/>
+              <w:rPr>
+                <w:bCs/>
+                <w:lang w:val="id-ID"/>
+              </w:rPr>
+            </w:pPr>
+            <w:r>
+              <w:rPr>
+                <w:bCs/>
+                <w:lang w:val="id-ID"/>
+              </w:rPr>
+              <w:t>Sistem menyimpan data dan menampilkan notifikasi pizza tidak tersedia</w:t>
+            </w:r>
+          </w:p>
+        </w:tc>
+      </w:tr>
+      <w:tr>
+        <w:trPr>
+          <w:cantSplit/>
+        </w:trPr>
+        <w:tc>
+          <w:tcPr>
+            <w:tcW w:w="9594" w:type="dxa"/>
+            <w:gridSpan w:val="3"/>
+            <w:tcBorders>
+              <w:top w:val="single" w:sz="4" w:space="0" w:color="auto"/>
+              <w:left w:val="single" w:sz="4" w:space="0" w:color="auto"/>
+              <w:bottom w:val="single" w:sz="4" w:space="0" w:color="auto"/>
+              <w:right w:val="single" w:sz="4" w:space="0" w:color="auto"/>
+            </w:tcBorders>
+            <w:hideMark/>
+          </w:tcPr>
+          <w:p>
+            <w:pPr>
+              <w:jc w:val="center"/>
+              <w:rPr>
+                <w:b/>
+                <w:bCs/>
+              </w:rPr>
+            </w:pPr>
+            <w:proofErr w:type="spellStart"/>
+            <w:r>
+              <w:rPr>
+                <w:b/>
+                <w:bCs/>
+              </w:rPr>
+              <w:t>Skenario</w:t>
+            </w:r>
+            <w:proofErr w:type="spellEnd"/>
+            <w:r>
+              <w:rPr>
+                <w:b/>
+                <w:bCs/>
+              </w:rPr>
+              <w:t xml:space="preserve"> </w:t>
+            </w:r>
+            <w:proofErr w:type="spellStart"/>
+            <w:r>
+              <w:rPr>
+                <w:b/>
+                <w:bCs/>
+              </w:rPr>
+              <w:t>Alternatif</w:t>
+            </w:r>
+            <w:proofErr w:type="spellEnd"/>
+            <w:r>
+              <w:rPr>
+                <w:b/>
+                <w:bCs/>
+              </w:rPr>
+              <w:t xml:space="preserve"> </w:t>
+            </w:r>
+          </w:p>
+        </w:tc>
+      </w:tr>
+      <w:tr>
+        <w:tc>
+          <w:tcPr>
+            <w:tcW w:w="2268" w:type="dxa"/>
+            <w:tcBorders>
+              <w:top w:val="single" w:sz="4" w:space="0" w:color="auto"/>
+              <w:left w:val="single" w:sz="4" w:space="0" w:color="auto"/>
+              <w:bottom w:val="single" w:sz="4" w:space="0" w:color="auto"/>
+              <w:right w:val="single" w:sz="4" w:space="0" w:color="auto"/>
+            </w:tcBorders>
+            <w:hideMark/>
+          </w:tcPr>
+          <w:p>
+            <w:pPr>
+              <w:rPr>
+                <w:b/>
+                <w:bCs/>
+              </w:rPr>
+            </w:pPr>
+            <w:bookmarkStart w:id="0" w:name="_GoBack"/>
+            <w:bookmarkEnd w:id="0"/>
+            <w:r>
+              <w:rPr>
+                <w:b/>
+                <w:bCs/>
+              </w:rPr>
+              <w:t xml:space="preserve">Post </w:t>
+            </w:r>
+            <w:proofErr w:type="spellStart"/>
+            <w:r>
+              <w:rPr>
+                <w:b/>
+                <w:bCs/>
+              </w:rPr>
+              <w:t>Kondisi</w:t>
+            </w:r>
+            <w:proofErr w:type="spellEnd"/>
+          </w:p>
+        </w:tc>
+        <w:tc>
+          <w:tcPr>
+            <w:tcW w:w="7326" w:type="dxa"/>
+            <w:gridSpan w:val="2"/>
+            <w:tcBorders>
+              <w:top w:val="single" w:sz="4" w:space="0" w:color="auto"/>
+              <w:left w:val="single" w:sz="4" w:space="0" w:color="auto"/>
+              <w:bottom w:val="single" w:sz="4" w:space="0" w:color="auto"/>
+              <w:right w:val="single" w:sz="4" w:space="0" w:color="auto"/>
+            </w:tcBorders>
+            <w:hideMark/>
+          </w:tcPr>
+          <w:p>
+            <w:proofErr w:type="spellStart"/>
+            <w:r>
+              <w:rPr>
+                <w:bCs/>
+              </w:rPr>
+              <w:t>Aplikasi</w:t>
+            </w:r>
+            <w:proofErr w:type="spellEnd"/>
+            <w:r>
+              <w:rPr>
+                <w:bCs/>
+              </w:rPr>
+              <w:t xml:space="preserve"> </w:t>
+            </w:r>
+            <w:r>
+              <w:rPr>
+                <w:bCs/>
+                <w:lang w:val="id-ID"/>
+              </w:rPr>
+              <w:t>menampilkan notifikasi pizza tidak tersedia</w:t>
+            </w:r>
+          </w:p>
+        </w:tc>
+      </w:tr>
+    </w:tbl>
     <w:p>
       <w:pPr>
         <w:rPr>
@@ -1878,6 +2956,1725 @@
         </w:rPr>
       </w:pPr>
     </w:p>
+    <w:tbl>
+      <w:tblPr>
+        <w:tblW w:w="9594" w:type="dxa"/>
+        <w:tblBorders>
+          <w:top w:val="single" w:sz="4" w:space="0" w:color="auto"/>
+          <w:left w:val="single" w:sz="4" w:space="0" w:color="auto"/>
+          <w:bottom w:val="single" w:sz="4" w:space="0" w:color="auto"/>
+          <w:right w:val="single" w:sz="4" w:space="0" w:color="auto"/>
+          <w:insideH w:val="single" w:sz="4" w:space="0" w:color="auto"/>
+          <w:insideV w:val="single" w:sz="4" w:space="0" w:color="auto"/>
+        </w:tblBorders>
+        <w:tblLook w:val="04A0" w:firstRow="1" w:lastRow="0" w:firstColumn="1" w:lastColumn="0" w:noHBand="0" w:noVBand="1"/>
+      </w:tblPr>
+      <w:tblGrid>
+        <w:gridCol w:w="2268"/>
+        <w:gridCol w:w="2518"/>
+        <w:gridCol w:w="4808"/>
+      </w:tblGrid>
+      <w:tr>
+        <w:tc>
+          <w:tcPr>
+            <w:tcW w:w="2268" w:type="dxa"/>
+            <w:tcBorders>
+              <w:top w:val="single" w:sz="4" w:space="0" w:color="auto"/>
+              <w:left w:val="single" w:sz="4" w:space="0" w:color="auto"/>
+              <w:bottom w:val="single" w:sz="4" w:space="0" w:color="auto"/>
+              <w:right w:val="single" w:sz="4" w:space="0" w:color="auto"/>
+            </w:tcBorders>
+            <w:hideMark/>
+          </w:tcPr>
+          <w:p>
+            <w:pPr>
+              <w:rPr>
+                <w:b/>
+                <w:bCs/>
+              </w:rPr>
+            </w:pPr>
+            <w:proofErr w:type="spellStart"/>
+            <w:r>
+              <w:rPr>
+                <w:b/>
+                <w:bCs/>
+              </w:rPr>
+              <w:lastRenderedPageBreak/>
+              <w:t>Nomor</w:t>
+            </w:r>
+            <w:proofErr w:type="spellEnd"/>
+          </w:p>
+        </w:tc>
+        <w:tc>
+          <w:tcPr>
+            <w:tcW w:w="7326" w:type="dxa"/>
+            <w:gridSpan w:val="2"/>
+            <w:tcBorders>
+              <w:top w:val="single" w:sz="4" w:space="0" w:color="auto"/>
+              <w:left w:val="single" w:sz="4" w:space="0" w:color="auto"/>
+              <w:bottom w:val="single" w:sz="4" w:space="0" w:color="auto"/>
+              <w:right w:val="single" w:sz="4" w:space="0" w:color="auto"/>
+            </w:tcBorders>
+            <w:hideMark/>
+          </w:tcPr>
+          <w:p>
+            <w:pPr>
+              <w:rPr>
+                <w:lang w:val="id-ID"/>
+              </w:rPr>
+            </w:pPr>
+            <w:r>
+              <w:t>00</w:t>
+            </w:r>
+            <w:r>
+              <w:rPr>
+                <w:lang w:val="id-ID"/>
+              </w:rPr>
+              <w:t>4</w:t>
+            </w:r>
+          </w:p>
+        </w:tc>
+      </w:tr>
+      <w:tr>
+        <w:tc>
+          <w:tcPr>
+            <w:tcW w:w="2268" w:type="dxa"/>
+            <w:tcBorders>
+              <w:top w:val="single" w:sz="4" w:space="0" w:color="auto"/>
+              <w:left w:val="single" w:sz="4" w:space="0" w:color="auto"/>
+              <w:bottom w:val="single" w:sz="4" w:space="0" w:color="auto"/>
+              <w:right w:val="single" w:sz="4" w:space="0" w:color="auto"/>
+            </w:tcBorders>
+            <w:hideMark/>
+          </w:tcPr>
+          <w:p>
+            <w:pPr>
+              <w:rPr>
+                <w:b/>
+                <w:bCs/>
+              </w:rPr>
+            </w:pPr>
+            <w:proofErr w:type="spellStart"/>
+            <w:r>
+              <w:rPr>
+                <w:b/>
+                <w:bCs/>
+              </w:rPr>
+              <w:t>Nama</w:t>
+            </w:r>
+            <w:proofErr w:type="spellEnd"/>
+          </w:p>
+        </w:tc>
+        <w:tc>
+          <w:tcPr>
+            <w:tcW w:w="7326" w:type="dxa"/>
+            <w:gridSpan w:val="2"/>
+            <w:tcBorders>
+              <w:top w:val="single" w:sz="4" w:space="0" w:color="auto"/>
+              <w:left w:val="single" w:sz="4" w:space="0" w:color="auto"/>
+              <w:bottom w:val="single" w:sz="4" w:space="0" w:color="auto"/>
+              <w:right w:val="single" w:sz="4" w:space="0" w:color="auto"/>
+            </w:tcBorders>
+            <w:hideMark/>
+          </w:tcPr>
+          <w:p>
+            <w:pPr>
+              <w:jc w:val="both"/>
+              <w:rPr>
+                <w:lang w:val="id-ID"/>
+              </w:rPr>
+            </w:pPr>
+            <w:r>
+              <w:rPr>
+                <w:lang w:val="id-ID"/>
+              </w:rPr>
+              <w:t xml:space="preserve">Menampilkan </w:t>
+            </w:r>
+            <w:r>
+              <w:rPr>
+                <w:lang w:val="id-ID"/>
+              </w:rPr>
+              <w:t>bill</w:t>
+            </w:r>
+          </w:p>
+        </w:tc>
+      </w:tr>
+      <w:tr>
+        <w:tc>
+          <w:tcPr>
+            <w:tcW w:w="2268" w:type="dxa"/>
+            <w:tcBorders>
+              <w:top w:val="single" w:sz="4" w:space="0" w:color="auto"/>
+              <w:left w:val="single" w:sz="4" w:space="0" w:color="auto"/>
+              <w:bottom w:val="single" w:sz="4" w:space="0" w:color="auto"/>
+              <w:right w:val="single" w:sz="4" w:space="0" w:color="auto"/>
+            </w:tcBorders>
+            <w:hideMark/>
+          </w:tcPr>
+          <w:p>
+            <w:pPr>
+              <w:rPr>
+                <w:b/>
+                <w:bCs/>
+              </w:rPr>
+            </w:pPr>
+            <w:proofErr w:type="spellStart"/>
+            <w:r>
+              <w:rPr>
+                <w:b/>
+                <w:bCs/>
+              </w:rPr>
+              <w:t>Tujuan</w:t>
+            </w:r>
+            <w:proofErr w:type="spellEnd"/>
+          </w:p>
+        </w:tc>
+        <w:tc>
+          <w:tcPr>
+            <w:tcW w:w="7326" w:type="dxa"/>
+            <w:gridSpan w:val="2"/>
+            <w:tcBorders>
+              <w:top w:val="single" w:sz="4" w:space="0" w:color="auto"/>
+              <w:left w:val="single" w:sz="4" w:space="0" w:color="auto"/>
+              <w:bottom w:val="single" w:sz="4" w:space="0" w:color="auto"/>
+              <w:right w:val="single" w:sz="4" w:space="0" w:color="auto"/>
+            </w:tcBorders>
+            <w:hideMark/>
+          </w:tcPr>
+          <w:p>
+            <w:pPr>
+              <w:jc w:val="both"/>
+              <w:rPr>
+                <w:lang w:val="id-ID"/>
+              </w:rPr>
+            </w:pPr>
+            <w:r>
+              <w:rPr>
+                <w:lang w:val="nb-NO"/>
+              </w:rPr>
+              <w:t>Proses ini digunakan</w:t>
+            </w:r>
+            <w:r>
+              <w:rPr>
+                <w:lang w:val="id-ID"/>
+              </w:rPr>
+              <w:t xml:space="preserve"> untuk menampilkan </w:t>
+            </w:r>
+            <w:r>
+              <w:rPr>
+                <w:lang w:val="id-ID"/>
+              </w:rPr>
+              <w:t>bill dari pizza yang dipesan</w:t>
+            </w:r>
+          </w:p>
+        </w:tc>
+      </w:tr>
+      <w:tr>
+        <w:tc>
+          <w:tcPr>
+            <w:tcW w:w="2268" w:type="dxa"/>
+            <w:tcBorders>
+              <w:top w:val="single" w:sz="4" w:space="0" w:color="auto"/>
+              <w:left w:val="single" w:sz="4" w:space="0" w:color="auto"/>
+              <w:bottom w:val="single" w:sz="4" w:space="0" w:color="auto"/>
+              <w:right w:val="single" w:sz="4" w:space="0" w:color="auto"/>
+            </w:tcBorders>
+            <w:hideMark/>
+          </w:tcPr>
+          <w:p>
+            <w:pPr>
+              <w:rPr>
+                <w:b/>
+                <w:bCs/>
+              </w:rPr>
+            </w:pPr>
+            <w:proofErr w:type="spellStart"/>
+            <w:r>
+              <w:rPr>
+                <w:b/>
+                <w:bCs/>
+              </w:rPr>
+              <w:t>Deskripsi</w:t>
+            </w:r>
+            <w:proofErr w:type="spellEnd"/>
+          </w:p>
+        </w:tc>
+        <w:tc>
+          <w:tcPr>
+            <w:tcW w:w="7326" w:type="dxa"/>
+            <w:gridSpan w:val="2"/>
+            <w:tcBorders>
+              <w:top w:val="single" w:sz="4" w:space="0" w:color="auto"/>
+              <w:left w:val="single" w:sz="4" w:space="0" w:color="auto"/>
+              <w:bottom w:val="single" w:sz="4" w:space="0" w:color="auto"/>
+              <w:right w:val="single" w:sz="4" w:space="0" w:color="auto"/>
+            </w:tcBorders>
+            <w:hideMark/>
+          </w:tcPr>
+          <w:p>
+            <w:pPr>
+              <w:tabs>
+                <w:tab w:val="left" w:pos="399"/>
+              </w:tabs>
+              <w:spacing w:before="100" w:beforeAutospacing="1" w:after="100" w:afterAutospacing="1"/>
+              <w:contextualSpacing/>
+              <w:jc w:val="both"/>
+              <w:rPr>
+                <w:lang w:val="id-ID" w:eastAsia="en-GB"/>
+              </w:rPr>
+            </w:pPr>
+            <w:r>
+              <w:rPr>
+                <w:lang w:val="id-ID" w:eastAsia="en-GB"/>
+              </w:rPr>
+              <w:t xml:space="preserve">Use case ini </w:t>
+            </w:r>
+            <w:proofErr w:type="spellStart"/>
+            <w:r>
+              <w:rPr>
+                <w:lang w:eastAsia="en-GB"/>
+              </w:rPr>
+              <w:t>menggambarkan</w:t>
+            </w:r>
+            <w:proofErr w:type="spellEnd"/>
+            <w:r>
+              <w:rPr>
+                <w:lang w:eastAsia="en-GB"/>
+              </w:rPr>
+              <w:t xml:space="preserve"> proses</w:t>
+            </w:r>
+            <w:r>
+              <w:rPr>
+                <w:lang w:val="id-ID" w:eastAsia="en-GB"/>
+              </w:rPr>
+              <w:t xml:space="preserve"> </w:t>
+            </w:r>
+            <w:r>
+              <w:rPr>
+                <w:lang w:eastAsia="en-GB"/>
+              </w:rPr>
+              <w:t xml:space="preserve"> </w:t>
+            </w:r>
+            <w:r>
+              <w:rPr>
+                <w:lang w:val="id-ID" w:eastAsia="en-GB"/>
+              </w:rPr>
+              <w:t>perhitungan harga dari pizza yang tersedia dan telah dipesan sehingga akan menampilkan total bill dari pesanan pizza</w:t>
+            </w:r>
+          </w:p>
+        </w:tc>
+      </w:tr>
+      <w:tr>
+        <w:tc>
+          <w:tcPr>
+            <w:tcW w:w="2268" w:type="dxa"/>
+            <w:tcBorders>
+              <w:top w:val="single" w:sz="4" w:space="0" w:color="auto"/>
+              <w:left w:val="single" w:sz="4" w:space="0" w:color="auto"/>
+              <w:bottom w:val="single" w:sz="4" w:space="0" w:color="auto"/>
+              <w:right w:val="single" w:sz="4" w:space="0" w:color="auto"/>
+            </w:tcBorders>
+            <w:hideMark/>
+          </w:tcPr>
+          <w:p>
+            <w:pPr>
+              <w:rPr>
+                <w:b/>
+                <w:bCs/>
+              </w:rPr>
+            </w:pPr>
+            <w:proofErr w:type="spellStart"/>
+            <w:r>
+              <w:rPr>
+                <w:b/>
+                <w:bCs/>
+              </w:rPr>
+              <w:t>Aktor</w:t>
+            </w:r>
+            <w:proofErr w:type="spellEnd"/>
+          </w:p>
+        </w:tc>
+        <w:tc>
+          <w:tcPr>
+            <w:tcW w:w="7326" w:type="dxa"/>
+            <w:gridSpan w:val="2"/>
+            <w:tcBorders>
+              <w:top w:val="single" w:sz="4" w:space="0" w:color="auto"/>
+              <w:left w:val="single" w:sz="4" w:space="0" w:color="auto"/>
+              <w:bottom w:val="single" w:sz="4" w:space="0" w:color="auto"/>
+              <w:right w:val="single" w:sz="4" w:space="0" w:color="auto"/>
+            </w:tcBorders>
+            <w:hideMark/>
+          </w:tcPr>
+          <w:p>
+            <w:pPr>
+              <w:jc w:val="both"/>
+              <w:rPr>
+                <w:lang w:val="id-ID"/>
+              </w:rPr>
+            </w:pPr>
+            <w:r>
+              <w:rPr>
+                <w:lang w:val="id-ID"/>
+              </w:rPr>
+              <w:t>-</w:t>
+            </w:r>
+          </w:p>
+        </w:tc>
+      </w:tr>
+      <w:tr>
+        <w:tc>
+          <w:tcPr>
+            <w:tcW w:w="2268" w:type="dxa"/>
+            <w:tcBorders>
+              <w:top w:val="single" w:sz="4" w:space="0" w:color="auto"/>
+              <w:left w:val="single" w:sz="4" w:space="0" w:color="auto"/>
+              <w:bottom w:val="single" w:sz="4" w:space="0" w:color="auto"/>
+              <w:right w:val="single" w:sz="4" w:space="0" w:color="auto"/>
+            </w:tcBorders>
+            <w:hideMark/>
+          </w:tcPr>
+          <w:p>
+            <w:pPr>
+              <w:rPr>
+                <w:b/>
+                <w:bCs/>
+              </w:rPr>
+            </w:pPr>
+            <w:r>
+              <w:rPr>
+                <w:b/>
+                <w:bCs/>
+              </w:rPr>
+              <w:t xml:space="preserve">Pre </w:t>
+            </w:r>
+            <w:proofErr w:type="spellStart"/>
+            <w:r>
+              <w:rPr>
+                <w:b/>
+                <w:bCs/>
+              </w:rPr>
+              <w:t>Kondisi</w:t>
+            </w:r>
+            <w:proofErr w:type="spellEnd"/>
+          </w:p>
+        </w:tc>
+        <w:tc>
+          <w:tcPr>
+            <w:tcW w:w="7326" w:type="dxa"/>
+            <w:gridSpan w:val="2"/>
+            <w:tcBorders>
+              <w:top w:val="single" w:sz="4" w:space="0" w:color="auto"/>
+              <w:left w:val="single" w:sz="4" w:space="0" w:color="auto"/>
+              <w:bottom w:val="single" w:sz="4" w:space="0" w:color="auto"/>
+              <w:right w:val="single" w:sz="4" w:space="0" w:color="auto"/>
+            </w:tcBorders>
+            <w:hideMark/>
+          </w:tcPr>
+          <w:p>
+            <w:pPr>
+              <w:rPr>
+                <w:lang w:val="id-ID"/>
+              </w:rPr>
+            </w:pPr>
+            <w:r>
+              <w:rPr>
+                <w:lang w:val="id-ID"/>
+              </w:rPr>
+              <w:t>sistem  telah menerima laporan ketersedian pizza</w:t>
+            </w:r>
+          </w:p>
+        </w:tc>
+      </w:tr>
+      <w:tr>
+        <w:tc>
+          <w:tcPr>
+            <w:tcW w:w="9594" w:type="dxa"/>
+            <w:gridSpan w:val="3"/>
+            <w:tcBorders>
+              <w:top w:val="single" w:sz="4" w:space="0" w:color="auto"/>
+              <w:left w:val="single" w:sz="4" w:space="0" w:color="auto"/>
+              <w:bottom w:val="single" w:sz="4" w:space="0" w:color="auto"/>
+              <w:right w:val="single" w:sz="4" w:space="0" w:color="auto"/>
+            </w:tcBorders>
+            <w:hideMark/>
+          </w:tcPr>
+          <w:p>
+            <w:pPr>
+              <w:jc w:val="center"/>
+              <w:rPr>
+                <w:b/>
+              </w:rPr>
+            </w:pPr>
+            <w:proofErr w:type="spellStart"/>
+            <w:r>
+              <w:rPr>
+                <w:b/>
+              </w:rPr>
+              <w:t>Skenario</w:t>
+            </w:r>
+            <w:proofErr w:type="spellEnd"/>
+            <w:r>
+              <w:rPr>
+                <w:b/>
+              </w:rPr>
+              <w:t xml:space="preserve"> </w:t>
+            </w:r>
+            <w:proofErr w:type="spellStart"/>
+            <w:r>
+              <w:rPr>
+                <w:b/>
+              </w:rPr>
+              <w:t>Utama</w:t>
+            </w:r>
+            <w:proofErr w:type="spellEnd"/>
+          </w:p>
+        </w:tc>
+      </w:tr>
+      <w:tr>
+        <w:tc>
+          <w:tcPr>
+            <w:tcW w:w="4786" w:type="dxa"/>
+            <w:gridSpan w:val="2"/>
+            <w:tcBorders>
+              <w:top w:val="single" w:sz="4" w:space="0" w:color="auto"/>
+              <w:left w:val="single" w:sz="4" w:space="0" w:color="auto"/>
+              <w:bottom w:val="single" w:sz="4" w:space="0" w:color="auto"/>
+              <w:right w:val="single" w:sz="4" w:space="0" w:color="auto"/>
+            </w:tcBorders>
+            <w:hideMark/>
+          </w:tcPr>
+          <w:p>
+            <w:pPr>
+              <w:jc w:val="center"/>
+              <w:rPr>
+                <w:b/>
+                <w:bCs/>
+              </w:rPr>
+            </w:pPr>
+            <w:proofErr w:type="spellStart"/>
+            <w:r>
+              <w:rPr>
+                <w:b/>
+                <w:bCs/>
+              </w:rPr>
+              <w:t>Aksi</w:t>
+            </w:r>
+            <w:proofErr w:type="spellEnd"/>
+            <w:r>
+              <w:rPr>
+                <w:b/>
+                <w:bCs/>
+              </w:rPr>
+              <w:t xml:space="preserve"> </w:t>
+            </w:r>
+            <w:proofErr w:type="spellStart"/>
+            <w:r>
+              <w:rPr>
+                <w:b/>
+                <w:bCs/>
+              </w:rPr>
+              <w:t>Aktor</w:t>
+            </w:r>
+            <w:proofErr w:type="spellEnd"/>
+          </w:p>
+        </w:tc>
+        <w:tc>
+          <w:tcPr>
+            <w:tcW w:w="4808" w:type="dxa"/>
+            <w:tcBorders>
+              <w:top w:val="single" w:sz="4" w:space="0" w:color="auto"/>
+              <w:left w:val="single" w:sz="4" w:space="0" w:color="auto"/>
+              <w:bottom w:val="single" w:sz="4" w:space="0" w:color="auto"/>
+              <w:right w:val="single" w:sz="4" w:space="0" w:color="auto"/>
+            </w:tcBorders>
+            <w:hideMark/>
+          </w:tcPr>
+          <w:p>
+            <w:pPr>
+              <w:jc w:val="center"/>
+              <w:rPr>
+                <w:b/>
+                <w:bCs/>
+                <w:lang w:val="sv-SE"/>
+              </w:rPr>
+            </w:pPr>
+            <w:proofErr w:type="spellStart"/>
+            <w:r>
+              <w:rPr>
+                <w:b/>
+                <w:bCs/>
+              </w:rPr>
+              <w:t>Reaksi</w:t>
+            </w:r>
+            <w:proofErr w:type="spellEnd"/>
+            <w:r>
+              <w:rPr>
+                <w:b/>
+                <w:bCs/>
+              </w:rPr>
+              <w:t xml:space="preserve"> Si</w:t>
+            </w:r>
+            <w:r>
+              <w:rPr>
+                <w:b/>
+                <w:bCs/>
+                <w:lang w:val="sv-SE"/>
+              </w:rPr>
+              <w:t>stem</w:t>
+            </w:r>
+          </w:p>
+        </w:tc>
+      </w:tr>
+      <w:tr>
+        <w:tc>
+          <w:tcPr>
+            <w:tcW w:w="4786" w:type="dxa"/>
+            <w:gridSpan w:val="2"/>
+            <w:tcBorders>
+              <w:top w:val="single" w:sz="4" w:space="0" w:color="auto"/>
+              <w:left w:val="single" w:sz="4" w:space="0" w:color="auto"/>
+              <w:bottom w:val="single" w:sz="4" w:space="0" w:color="auto"/>
+              <w:right w:val="single" w:sz="4" w:space="0" w:color="auto"/>
+            </w:tcBorders>
+          </w:tcPr>
+          <w:p>
+            <w:pPr>
+              <w:jc w:val="both"/>
+              <w:rPr>
+                <w:bCs/>
+              </w:rPr>
+            </w:pPr>
+          </w:p>
+        </w:tc>
+        <w:tc>
+          <w:tcPr>
+            <w:tcW w:w="4808" w:type="dxa"/>
+            <w:tcBorders>
+              <w:top w:val="single" w:sz="4" w:space="0" w:color="auto"/>
+              <w:left w:val="single" w:sz="4" w:space="0" w:color="auto"/>
+              <w:bottom w:val="single" w:sz="4" w:space="0" w:color="auto"/>
+              <w:right w:val="single" w:sz="4" w:space="0" w:color="auto"/>
+            </w:tcBorders>
+          </w:tcPr>
+          <w:p>
+            <w:pPr>
+              <w:pStyle w:val="ListParagraph"/>
+              <w:numPr>
+                <w:ilvl w:val="0"/>
+                <w:numId w:val="6"/>
+              </w:numPr>
+              <w:ind w:left="317" w:hanging="283"/>
+              <w:rPr>
+                <w:bCs/>
+                <w:lang w:val="id-ID"/>
+              </w:rPr>
+            </w:pPr>
+            <w:r>
+              <w:rPr>
+                <w:bCs/>
+                <w:lang w:val="id-ID"/>
+              </w:rPr>
+              <w:t>Sistem menerima laporan bahwa pizza tersedia</w:t>
+            </w:r>
+          </w:p>
+        </w:tc>
+      </w:tr>
+      <w:tr>
+        <w:tc>
+          <w:tcPr>
+            <w:tcW w:w="4786" w:type="dxa"/>
+            <w:gridSpan w:val="2"/>
+            <w:tcBorders>
+              <w:top w:val="single" w:sz="4" w:space="0" w:color="auto"/>
+              <w:left w:val="single" w:sz="4" w:space="0" w:color="auto"/>
+              <w:bottom w:val="single" w:sz="4" w:space="0" w:color="auto"/>
+              <w:right w:val="single" w:sz="4" w:space="0" w:color="auto"/>
+            </w:tcBorders>
+          </w:tcPr>
+          <w:p>
+            <w:pPr>
+              <w:jc w:val="both"/>
+              <w:rPr>
+                <w:bCs/>
+                <w:lang w:val="id-ID"/>
+              </w:rPr>
+            </w:pPr>
+          </w:p>
+        </w:tc>
+        <w:tc>
+          <w:tcPr>
+            <w:tcW w:w="4808" w:type="dxa"/>
+            <w:tcBorders>
+              <w:top w:val="single" w:sz="4" w:space="0" w:color="auto"/>
+              <w:left w:val="single" w:sz="4" w:space="0" w:color="auto"/>
+              <w:bottom w:val="single" w:sz="4" w:space="0" w:color="auto"/>
+              <w:right w:val="single" w:sz="4" w:space="0" w:color="auto"/>
+            </w:tcBorders>
+          </w:tcPr>
+          <w:p>
+            <w:pPr>
+              <w:pStyle w:val="ListParagraph"/>
+              <w:numPr>
+                <w:ilvl w:val="0"/>
+                <w:numId w:val="6"/>
+              </w:numPr>
+              <w:ind w:left="317" w:hanging="283"/>
+              <w:rPr>
+                <w:bCs/>
+                <w:lang w:val="id-ID"/>
+              </w:rPr>
+            </w:pPr>
+            <w:r>
+              <w:rPr>
+                <w:bCs/>
+                <w:lang w:val="id-ID"/>
+              </w:rPr>
+              <w:t>Sistem meny</w:t>
+            </w:r>
+            <w:r>
+              <w:rPr>
+                <w:bCs/>
+                <w:lang w:val="id-ID"/>
+              </w:rPr>
+              <w:t>impan data, menghitung dan menampilkan total bill dari pizza yang dipesan</w:t>
+            </w:r>
+          </w:p>
+        </w:tc>
+      </w:tr>
+      <w:tr>
+        <w:trPr>
+          <w:cantSplit/>
+        </w:trPr>
+        <w:tc>
+          <w:tcPr>
+            <w:tcW w:w="9594" w:type="dxa"/>
+            <w:gridSpan w:val="3"/>
+            <w:tcBorders>
+              <w:top w:val="single" w:sz="4" w:space="0" w:color="auto"/>
+              <w:left w:val="single" w:sz="4" w:space="0" w:color="auto"/>
+              <w:bottom w:val="single" w:sz="4" w:space="0" w:color="auto"/>
+              <w:right w:val="single" w:sz="4" w:space="0" w:color="auto"/>
+            </w:tcBorders>
+            <w:hideMark/>
+          </w:tcPr>
+          <w:p>
+            <w:pPr>
+              <w:jc w:val="center"/>
+              <w:rPr>
+                <w:b/>
+                <w:bCs/>
+              </w:rPr>
+            </w:pPr>
+            <w:proofErr w:type="spellStart"/>
+            <w:r>
+              <w:rPr>
+                <w:b/>
+                <w:bCs/>
+              </w:rPr>
+              <w:t>Skenario</w:t>
+            </w:r>
+            <w:proofErr w:type="spellEnd"/>
+            <w:r>
+              <w:rPr>
+                <w:b/>
+                <w:bCs/>
+              </w:rPr>
+              <w:t xml:space="preserve"> </w:t>
+            </w:r>
+            <w:proofErr w:type="spellStart"/>
+            <w:r>
+              <w:rPr>
+                <w:b/>
+                <w:bCs/>
+              </w:rPr>
+              <w:t>Alternatif</w:t>
+            </w:r>
+            <w:proofErr w:type="spellEnd"/>
+            <w:r>
+              <w:rPr>
+                <w:b/>
+                <w:bCs/>
+              </w:rPr>
+              <w:t xml:space="preserve"> </w:t>
+            </w:r>
+          </w:p>
+        </w:tc>
+      </w:tr>
+      <w:tr>
+        <w:tc>
+          <w:tcPr>
+            <w:tcW w:w="2268" w:type="dxa"/>
+            <w:tcBorders>
+              <w:top w:val="single" w:sz="4" w:space="0" w:color="auto"/>
+              <w:left w:val="single" w:sz="4" w:space="0" w:color="auto"/>
+              <w:bottom w:val="single" w:sz="4" w:space="0" w:color="auto"/>
+              <w:right w:val="single" w:sz="4" w:space="0" w:color="auto"/>
+            </w:tcBorders>
+            <w:hideMark/>
+          </w:tcPr>
+          <w:p>
+            <w:pPr>
+              <w:rPr>
+                <w:b/>
+                <w:bCs/>
+              </w:rPr>
+            </w:pPr>
+            <w:r>
+              <w:rPr>
+                <w:b/>
+                <w:bCs/>
+              </w:rPr>
+              <w:t xml:space="preserve">Post </w:t>
+            </w:r>
+            <w:proofErr w:type="spellStart"/>
+            <w:r>
+              <w:rPr>
+                <w:b/>
+                <w:bCs/>
+              </w:rPr>
+              <w:t>Kondisi</w:t>
+            </w:r>
+            <w:proofErr w:type="spellEnd"/>
+          </w:p>
+        </w:tc>
+        <w:tc>
+          <w:tcPr>
+            <w:tcW w:w="7326" w:type="dxa"/>
+            <w:gridSpan w:val="2"/>
+            <w:tcBorders>
+              <w:top w:val="single" w:sz="4" w:space="0" w:color="auto"/>
+              <w:left w:val="single" w:sz="4" w:space="0" w:color="auto"/>
+              <w:bottom w:val="single" w:sz="4" w:space="0" w:color="auto"/>
+              <w:right w:val="single" w:sz="4" w:space="0" w:color="auto"/>
+            </w:tcBorders>
+            <w:hideMark/>
+          </w:tcPr>
+          <w:p>
+            <w:proofErr w:type="spellStart"/>
+            <w:r>
+              <w:rPr>
+                <w:bCs/>
+              </w:rPr>
+              <w:t>Aplikasi</w:t>
+            </w:r>
+            <w:proofErr w:type="spellEnd"/>
+            <w:r>
+              <w:rPr>
+                <w:bCs/>
+              </w:rPr>
+              <w:t xml:space="preserve"> </w:t>
+            </w:r>
+            <w:r>
+              <w:rPr>
+                <w:bCs/>
+                <w:lang w:val="id-ID"/>
+              </w:rPr>
+              <w:t>menampilkan</w:t>
+            </w:r>
+            <w:r>
+              <w:rPr>
+                <w:bCs/>
+                <w:lang w:val="id-ID"/>
+              </w:rPr>
+              <w:t xml:space="preserve"> bill pesanan pizza</w:t>
+            </w:r>
+          </w:p>
+        </w:tc>
+      </w:tr>
+    </w:tbl>
+    <w:p/>
+    <w:tbl>
+      <w:tblPr>
+        <w:tblW w:w="9594" w:type="dxa"/>
+        <w:tblBorders>
+          <w:top w:val="single" w:sz="4" w:space="0" w:color="auto"/>
+          <w:left w:val="single" w:sz="4" w:space="0" w:color="auto"/>
+          <w:bottom w:val="single" w:sz="4" w:space="0" w:color="auto"/>
+          <w:right w:val="single" w:sz="4" w:space="0" w:color="auto"/>
+          <w:insideH w:val="single" w:sz="4" w:space="0" w:color="auto"/>
+          <w:insideV w:val="single" w:sz="4" w:space="0" w:color="auto"/>
+        </w:tblBorders>
+        <w:tblLook w:val="04A0" w:firstRow="1" w:lastRow="0" w:firstColumn="1" w:lastColumn="0" w:noHBand="0" w:noVBand="1"/>
+      </w:tblPr>
+      <w:tblGrid>
+        <w:gridCol w:w="2268"/>
+        <w:gridCol w:w="2518"/>
+        <w:gridCol w:w="4808"/>
+      </w:tblGrid>
+      <w:tr>
+        <w:tc>
+          <w:tcPr>
+            <w:tcW w:w="2268" w:type="dxa"/>
+            <w:tcBorders>
+              <w:top w:val="single" w:sz="4" w:space="0" w:color="auto"/>
+              <w:left w:val="single" w:sz="4" w:space="0" w:color="auto"/>
+              <w:bottom w:val="single" w:sz="4" w:space="0" w:color="auto"/>
+              <w:right w:val="single" w:sz="4" w:space="0" w:color="auto"/>
+            </w:tcBorders>
+            <w:hideMark/>
+          </w:tcPr>
+          <w:p>
+            <w:pPr>
+              <w:rPr>
+                <w:b/>
+                <w:bCs/>
+              </w:rPr>
+            </w:pPr>
+            <w:proofErr w:type="spellStart"/>
+            <w:r>
+              <w:rPr>
+                <w:b/>
+                <w:bCs/>
+              </w:rPr>
+              <w:t>Nomor</w:t>
+            </w:r>
+            <w:proofErr w:type="spellEnd"/>
+          </w:p>
+        </w:tc>
+        <w:tc>
+          <w:tcPr>
+            <w:tcW w:w="7326" w:type="dxa"/>
+            <w:gridSpan w:val="2"/>
+            <w:tcBorders>
+              <w:top w:val="single" w:sz="4" w:space="0" w:color="auto"/>
+              <w:left w:val="single" w:sz="4" w:space="0" w:color="auto"/>
+              <w:bottom w:val="single" w:sz="4" w:space="0" w:color="auto"/>
+              <w:right w:val="single" w:sz="4" w:space="0" w:color="auto"/>
+            </w:tcBorders>
+            <w:hideMark/>
+          </w:tcPr>
+          <w:p>
+            <w:pPr>
+              <w:rPr>
+                <w:lang w:val="id-ID"/>
+              </w:rPr>
+            </w:pPr>
+            <w:r>
+              <w:t>00</w:t>
+            </w:r>
+            <w:r>
+              <w:rPr>
+                <w:lang w:val="id-ID"/>
+              </w:rPr>
+              <w:t>5</w:t>
+            </w:r>
+          </w:p>
+        </w:tc>
+      </w:tr>
+      <w:tr>
+        <w:tc>
+          <w:tcPr>
+            <w:tcW w:w="2268" w:type="dxa"/>
+            <w:tcBorders>
+              <w:top w:val="single" w:sz="4" w:space="0" w:color="auto"/>
+              <w:left w:val="single" w:sz="4" w:space="0" w:color="auto"/>
+              <w:bottom w:val="single" w:sz="4" w:space="0" w:color="auto"/>
+              <w:right w:val="single" w:sz="4" w:space="0" w:color="auto"/>
+            </w:tcBorders>
+            <w:hideMark/>
+          </w:tcPr>
+          <w:p>
+            <w:pPr>
+              <w:rPr>
+                <w:b/>
+                <w:bCs/>
+              </w:rPr>
+            </w:pPr>
+            <w:proofErr w:type="spellStart"/>
+            <w:r>
+              <w:rPr>
+                <w:b/>
+                <w:bCs/>
+              </w:rPr>
+              <w:t>Nama</w:t>
+            </w:r>
+            <w:proofErr w:type="spellEnd"/>
+          </w:p>
+        </w:tc>
+        <w:tc>
+          <w:tcPr>
+            <w:tcW w:w="7326" w:type="dxa"/>
+            <w:gridSpan w:val="2"/>
+            <w:tcBorders>
+              <w:top w:val="single" w:sz="4" w:space="0" w:color="auto"/>
+              <w:left w:val="single" w:sz="4" w:space="0" w:color="auto"/>
+              <w:bottom w:val="single" w:sz="4" w:space="0" w:color="auto"/>
+              <w:right w:val="single" w:sz="4" w:space="0" w:color="auto"/>
+            </w:tcBorders>
+            <w:hideMark/>
+          </w:tcPr>
+          <w:p>
+            <w:pPr>
+              <w:jc w:val="both"/>
+              <w:rPr>
+                <w:lang w:val="id-ID"/>
+              </w:rPr>
+            </w:pPr>
+            <w:r>
+              <w:rPr>
+                <w:lang w:val="id-ID"/>
+              </w:rPr>
+              <w:t>Membayar bill</w:t>
+            </w:r>
+          </w:p>
+        </w:tc>
+      </w:tr>
+      <w:tr>
+        <w:tc>
+          <w:tcPr>
+            <w:tcW w:w="2268" w:type="dxa"/>
+            <w:tcBorders>
+              <w:top w:val="single" w:sz="4" w:space="0" w:color="auto"/>
+              <w:left w:val="single" w:sz="4" w:space="0" w:color="auto"/>
+              <w:bottom w:val="single" w:sz="4" w:space="0" w:color="auto"/>
+              <w:right w:val="single" w:sz="4" w:space="0" w:color="auto"/>
+            </w:tcBorders>
+            <w:hideMark/>
+          </w:tcPr>
+          <w:p>
+            <w:pPr>
+              <w:rPr>
+                <w:b/>
+                <w:bCs/>
+              </w:rPr>
+            </w:pPr>
+            <w:proofErr w:type="spellStart"/>
+            <w:r>
+              <w:rPr>
+                <w:b/>
+                <w:bCs/>
+              </w:rPr>
+              <w:t>Tujuan</w:t>
+            </w:r>
+            <w:proofErr w:type="spellEnd"/>
+          </w:p>
+        </w:tc>
+        <w:tc>
+          <w:tcPr>
+            <w:tcW w:w="7326" w:type="dxa"/>
+            <w:gridSpan w:val="2"/>
+            <w:tcBorders>
+              <w:top w:val="single" w:sz="4" w:space="0" w:color="auto"/>
+              <w:left w:val="single" w:sz="4" w:space="0" w:color="auto"/>
+              <w:bottom w:val="single" w:sz="4" w:space="0" w:color="auto"/>
+              <w:right w:val="single" w:sz="4" w:space="0" w:color="auto"/>
+            </w:tcBorders>
+            <w:hideMark/>
+          </w:tcPr>
+          <w:p>
+            <w:pPr>
+              <w:jc w:val="both"/>
+              <w:rPr>
+                <w:lang w:val="id-ID"/>
+              </w:rPr>
+            </w:pPr>
+            <w:r>
+              <w:rPr>
+                <w:lang w:val="nb-NO"/>
+              </w:rPr>
+              <w:t>Proses ini digunakan</w:t>
+            </w:r>
+            <w:r>
+              <w:rPr>
+                <w:lang w:val="id-ID"/>
+              </w:rPr>
+              <w:t xml:space="preserve"> untuk </w:t>
+            </w:r>
+            <w:r>
+              <w:rPr>
+                <w:lang w:val="id-ID"/>
+              </w:rPr>
+              <w:t xml:space="preserve">pembayaran bill </w:t>
+            </w:r>
+          </w:p>
+        </w:tc>
+      </w:tr>
+      <w:tr>
+        <w:tc>
+          <w:tcPr>
+            <w:tcW w:w="2268" w:type="dxa"/>
+            <w:tcBorders>
+              <w:top w:val="single" w:sz="4" w:space="0" w:color="auto"/>
+              <w:left w:val="single" w:sz="4" w:space="0" w:color="auto"/>
+              <w:bottom w:val="single" w:sz="4" w:space="0" w:color="auto"/>
+              <w:right w:val="single" w:sz="4" w:space="0" w:color="auto"/>
+            </w:tcBorders>
+            <w:hideMark/>
+          </w:tcPr>
+          <w:p>
+            <w:pPr>
+              <w:rPr>
+                <w:b/>
+                <w:bCs/>
+              </w:rPr>
+            </w:pPr>
+            <w:proofErr w:type="spellStart"/>
+            <w:r>
+              <w:rPr>
+                <w:b/>
+                <w:bCs/>
+              </w:rPr>
+              <w:t>Deskripsi</w:t>
+            </w:r>
+            <w:proofErr w:type="spellEnd"/>
+          </w:p>
+        </w:tc>
+        <w:tc>
+          <w:tcPr>
+            <w:tcW w:w="7326" w:type="dxa"/>
+            <w:gridSpan w:val="2"/>
+            <w:tcBorders>
+              <w:top w:val="single" w:sz="4" w:space="0" w:color="auto"/>
+              <w:left w:val="single" w:sz="4" w:space="0" w:color="auto"/>
+              <w:bottom w:val="single" w:sz="4" w:space="0" w:color="auto"/>
+              <w:right w:val="single" w:sz="4" w:space="0" w:color="auto"/>
+            </w:tcBorders>
+            <w:hideMark/>
+          </w:tcPr>
+          <w:p>
+            <w:pPr>
+              <w:tabs>
+                <w:tab w:val="left" w:pos="399"/>
+              </w:tabs>
+              <w:spacing w:before="100" w:beforeAutospacing="1" w:after="100" w:afterAutospacing="1"/>
+              <w:contextualSpacing/>
+              <w:jc w:val="both"/>
+              <w:rPr>
+                <w:lang w:val="id-ID" w:eastAsia="en-GB"/>
+              </w:rPr>
+            </w:pPr>
+            <w:r>
+              <w:rPr>
+                <w:lang w:val="id-ID" w:eastAsia="en-GB"/>
+              </w:rPr>
+              <w:t xml:space="preserve">Use case ini </w:t>
+            </w:r>
+            <w:proofErr w:type="spellStart"/>
+            <w:r>
+              <w:rPr>
+                <w:lang w:eastAsia="en-GB"/>
+              </w:rPr>
+              <w:t>menggambarkan</w:t>
+            </w:r>
+            <w:proofErr w:type="spellEnd"/>
+            <w:r>
+              <w:rPr>
+                <w:lang w:eastAsia="en-GB"/>
+              </w:rPr>
+              <w:t xml:space="preserve"> proses</w:t>
+            </w:r>
+            <w:r>
+              <w:rPr>
+                <w:lang w:val="id-ID" w:eastAsia="en-GB"/>
+              </w:rPr>
+              <w:t xml:space="preserve"> </w:t>
+            </w:r>
+            <w:r>
+              <w:rPr>
+                <w:lang w:eastAsia="en-GB"/>
+              </w:rPr>
+              <w:t xml:space="preserve"> </w:t>
+            </w:r>
+            <w:r>
+              <w:rPr>
+                <w:lang w:val="id-ID" w:eastAsia="en-GB"/>
+              </w:rPr>
+              <w:t>pembayaran bill yang telah dihitung oleh sistem secara otomatis ketika pesanan pizza tersedia</w:t>
+            </w:r>
+          </w:p>
+        </w:tc>
+      </w:tr>
+      <w:tr>
+        <w:tc>
+          <w:tcPr>
+            <w:tcW w:w="2268" w:type="dxa"/>
+            <w:tcBorders>
+              <w:top w:val="single" w:sz="4" w:space="0" w:color="auto"/>
+              <w:left w:val="single" w:sz="4" w:space="0" w:color="auto"/>
+              <w:bottom w:val="single" w:sz="4" w:space="0" w:color="auto"/>
+              <w:right w:val="single" w:sz="4" w:space="0" w:color="auto"/>
+            </w:tcBorders>
+            <w:hideMark/>
+          </w:tcPr>
+          <w:p>
+            <w:pPr>
+              <w:rPr>
+                <w:b/>
+                <w:bCs/>
+              </w:rPr>
+            </w:pPr>
+            <w:proofErr w:type="spellStart"/>
+            <w:r>
+              <w:rPr>
+                <w:b/>
+                <w:bCs/>
+              </w:rPr>
+              <w:t>Aktor</w:t>
+            </w:r>
+            <w:proofErr w:type="spellEnd"/>
+          </w:p>
+        </w:tc>
+        <w:tc>
+          <w:tcPr>
+            <w:tcW w:w="7326" w:type="dxa"/>
+            <w:gridSpan w:val="2"/>
+            <w:tcBorders>
+              <w:top w:val="single" w:sz="4" w:space="0" w:color="auto"/>
+              <w:left w:val="single" w:sz="4" w:space="0" w:color="auto"/>
+              <w:bottom w:val="single" w:sz="4" w:space="0" w:color="auto"/>
+              <w:right w:val="single" w:sz="4" w:space="0" w:color="auto"/>
+            </w:tcBorders>
+            <w:hideMark/>
+          </w:tcPr>
+          <w:p>
+            <w:pPr>
+              <w:jc w:val="both"/>
+              <w:rPr>
+                <w:lang w:val="id-ID"/>
+              </w:rPr>
+            </w:pPr>
+            <w:r>
+              <w:rPr>
+                <w:lang w:val="id-ID"/>
+              </w:rPr>
+              <w:t>Pelanggan, Pelayan</w:t>
+            </w:r>
+          </w:p>
+        </w:tc>
+      </w:tr>
+      <w:tr>
+        <w:tc>
+          <w:tcPr>
+            <w:tcW w:w="2268" w:type="dxa"/>
+            <w:tcBorders>
+              <w:top w:val="single" w:sz="4" w:space="0" w:color="auto"/>
+              <w:left w:val="single" w:sz="4" w:space="0" w:color="auto"/>
+              <w:bottom w:val="single" w:sz="4" w:space="0" w:color="auto"/>
+              <w:right w:val="single" w:sz="4" w:space="0" w:color="auto"/>
+            </w:tcBorders>
+            <w:hideMark/>
+          </w:tcPr>
+          <w:p>
+            <w:pPr>
+              <w:rPr>
+                <w:b/>
+                <w:bCs/>
+              </w:rPr>
+            </w:pPr>
+            <w:r>
+              <w:rPr>
+                <w:b/>
+                <w:bCs/>
+              </w:rPr>
+              <w:t xml:space="preserve">Pre </w:t>
+            </w:r>
+            <w:proofErr w:type="spellStart"/>
+            <w:r>
+              <w:rPr>
+                <w:b/>
+                <w:bCs/>
+              </w:rPr>
+              <w:t>Kondisi</w:t>
+            </w:r>
+            <w:proofErr w:type="spellEnd"/>
+          </w:p>
+        </w:tc>
+        <w:tc>
+          <w:tcPr>
+            <w:tcW w:w="7326" w:type="dxa"/>
+            <w:gridSpan w:val="2"/>
+            <w:tcBorders>
+              <w:top w:val="single" w:sz="4" w:space="0" w:color="auto"/>
+              <w:left w:val="single" w:sz="4" w:space="0" w:color="auto"/>
+              <w:bottom w:val="single" w:sz="4" w:space="0" w:color="auto"/>
+              <w:right w:val="single" w:sz="4" w:space="0" w:color="auto"/>
+            </w:tcBorders>
+            <w:hideMark/>
+          </w:tcPr>
+          <w:p>
+            <w:pPr>
+              <w:rPr>
+                <w:lang w:val="id-ID"/>
+              </w:rPr>
+            </w:pPr>
+            <w:r>
+              <w:rPr>
+                <w:lang w:val="id-ID"/>
+              </w:rPr>
+              <w:t xml:space="preserve">sistem  telah </w:t>
+            </w:r>
+            <w:r>
+              <w:rPr>
+                <w:lang w:val="id-ID"/>
+              </w:rPr>
+              <w:t>menampilkan total bill pizza yang dipesan</w:t>
+            </w:r>
+          </w:p>
+        </w:tc>
+      </w:tr>
+      <w:tr>
+        <w:tc>
+          <w:tcPr>
+            <w:tcW w:w="9594" w:type="dxa"/>
+            <w:gridSpan w:val="3"/>
+            <w:tcBorders>
+              <w:top w:val="single" w:sz="4" w:space="0" w:color="auto"/>
+              <w:left w:val="single" w:sz="4" w:space="0" w:color="auto"/>
+              <w:bottom w:val="single" w:sz="4" w:space="0" w:color="auto"/>
+              <w:right w:val="single" w:sz="4" w:space="0" w:color="auto"/>
+            </w:tcBorders>
+            <w:hideMark/>
+          </w:tcPr>
+          <w:p>
+            <w:pPr>
+              <w:jc w:val="center"/>
+              <w:rPr>
+                <w:b/>
+              </w:rPr>
+            </w:pPr>
+            <w:proofErr w:type="spellStart"/>
+            <w:r>
+              <w:rPr>
+                <w:b/>
+              </w:rPr>
+              <w:t>Skenario</w:t>
+            </w:r>
+            <w:proofErr w:type="spellEnd"/>
+            <w:r>
+              <w:rPr>
+                <w:b/>
+              </w:rPr>
+              <w:t xml:space="preserve"> </w:t>
+            </w:r>
+            <w:proofErr w:type="spellStart"/>
+            <w:r>
+              <w:rPr>
+                <w:b/>
+              </w:rPr>
+              <w:t>Utama</w:t>
+            </w:r>
+            <w:proofErr w:type="spellEnd"/>
+          </w:p>
+        </w:tc>
+      </w:tr>
+      <w:tr>
+        <w:tc>
+          <w:tcPr>
+            <w:tcW w:w="4786" w:type="dxa"/>
+            <w:gridSpan w:val="2"/>
+            <w:tcBorders>
+              <w:top w:val="single" w:sz="4" w:space="0" w:color="auto"/>
+              <w:left w:val="single" w:sz="4" w:space="0" w:color="auto"/>
+              <w:bottom w:val="single" w:sz="4" w:space="0" w:color="auto"/>
+              <w:right w:val="single" w:sz="4" w:space="0" w:color="auto"/>
+            </w:tcBorders>
+            <w:hideMark/>
+          </w:tcPr>
+          <w:p>
+            <w:pPr>
+              <w:jc w:val="center"/>
+              <w:rPr>
+                <w:b/>
+                <w:bCs/>
+              </w:rPr>
+            </w:pPr>
+            <w:proofErr w:type="spellStart"/>
+            <w:r>
+              <w:rPr>
+                <w:b/>
+                <w:bCs/>
+              </w:rPr>
+              <w:t>Aksi</w:t>
+            </w:r>
+            <w:proofErr w:type="spellEnd"/>
+            <w:r>
+              <w:rPr>
+                <w:b/>
+                <w:bCs/>
+              </w:rPr>
+              <w:t xml:space="preserve"> </w:t>
+            </w:r>
+            <w:proofErr w:type="spellStart"/>
+            <w:r>
+              <w:rPr>
+                <w:b/>
+                <w:bCs/>
+              </w:rPr>
+              <w:t>Aktor</w:t>
+            </w:r>
+            <w:proofErr w:type="spellEnd"/>
+          </w:p>
+        </w:tc>
+        <w:tc>
+          <w:tcPr>
+            <w:tcW w:w="4808" w:type="dxa"/>
+            <w:tcBorders>
+              <w:top w:val="single" w:sz="4" w:space="0" w:color="auto"/>
+              <w:left w:val="single" w:sz="4" w:space="0" w:color="auto"/>
+              <w:bottom w:val="single" w:sz="4" w:space="0" w:color="auto"/>
+              <w:right w:val="single" w:sz="4" w:space="0" w:color="auto"/>
+            </w:tcBorders>
+            <w:hideMark/>
+          </w:tcPr>
+          <w:p>
+            <w:pPr>
+              <w:jc w:val="center"/>
+              <w:rPr>
+                <w:b/>
+                <w:bCs/>
+                <w:lang w:val="sv-SE"/>
+              </w:rPr>
+            </w:pPr>
+            <w:proofErr w:type="spellStart"/>
+            <w:r>
+              <w:rPr>
+                <w:b/>
+                <w:bCs/>
+              </w:rPr>
+              <w:t>Reaksi</w:t>
+            </w:r>
+            <w:proofErr w:type="spellEnd"/>
+            <w:r>
+              <w:rPr>
+                <w:b/>
+                <w:bCs/>
+              </w:rPr>
+              <w:t xml:space="preserve"> Si</w:t>
+            </w:r>
+            <w:r>
+              <w:rPr>
+                <w:b/>
+                <w:bCs/>
+                <w:lang w:val="sv-SE"/>
+              </w:rPr>
+              <w:t>stem</w:t>
+            </w:r>
+          </w:p>
+        </w:tc>
+      </w:tr>
+      <w:tr>
+        <w:tc>
+          <w:tcPr>
+            <w:tcW w:w="4786" w:type="dxa"/>
+            <w:gridSpan w:val="2"/>
+            <w:tcBorders>
+              <w:top w:val="single" w:sz="4" w:space="0" w:color="auto"/>
+              <w:left w:val="single" w:sz="4" w:space="0" w:color="auto"/>
+              <w:bottom w:val="single" w:sz="4" w:space="0" w:color="auto"/>
+              <w:right w:val="single" w:sz="4" w:space="0" w:color="auto"/>
+            </w:tcBorders>
+          </w:tcPr>
+          <w:p>
+            <w:pPr>
+              <w:jc w:val="both"/>
+              <w:rPr>
+                <w:bCs/>
+              </w:rPr>
+            </w:pPr>
+          </w:p>
+        </w:tc>
+        <w:tc>
+          <w:tcPr>
+            <w:tcW w:w="4808" w:type="dxa"/>
+            <w:tcBorders>
+              <w:top w:val="single" w:sz="4" w:space="0" w:color="auto"/>
+              <w:left w:val="single" w:sz="4" w:space="0" w:color="auto"/>
+              <w:bottom w:val="single" w:sz="4" w:space="0" w:color="auto"/>
+              <w:right w:val="single" w:sz="4" w:space="0" w:color="auto"/>
+            </w:tcBorders>
+          </w:tcPr>
+          <w:p>
+            <w:pPr>
+              <w:pStyle w:val="ListParagraph"/>
+              <w:numPr>
+                <w:ilvl w:val="0"/>
+                <w:numId w:val="7"/>
+              </w:numPr>
+              <w:ind w:left="317" w:hanging="283"/>
+              <w:rPr>
+                <w:bCs/>
+                <w:lang w:val="id-ID"/>
+              </w:rPr>
+            </w:pPr>
+            <w:r>
+              <w:rPr>
+                <w:bCs/>
+                <w:lang w:val="id-ID"/>
+              </w:rPr>
+              <w:t xml:space="preserve">Sistem </w:t>
+            </w:r>
+            <w:r>
+              <w:rPr>
+                <w:bCs/>
+                <w:lang w:val="id-ID"/>
+              </w:rPr>
+              <w:t>menampilkan total bill pizza yang dipesan</w:t>
+            </w:r>
+          </w:p>
+        </w:tc>
+      </w:tr>
+      <w:tr>
+        <w:tc>
+          <w:tcPr>
+            <w:tcW w:w="4786" w:type="dxa"/>
+            <w:gridSpan w:val="2"/>
+            <w:tcBorders>
+              <w:top w:val="single" w:sz="4" w:space="0" w:color="auto"/>
+              <w:left w:val="single" w:sz="4" w:space="0" w:color="auto"/>
+              <w:bottom w:val="single" w:sz="4" w:space="0" w:color="auto"/>
+              <w:right w:val="single" w:sz="4" w:space="0" w:color="auto"/>
+            </w:tcBorders>
+          </w:tcPr>
+          <w:p>
+            <w:pPr>
+              <w:pStyle w:val="ListParagraph"/>
+              <w:numPr>
+                <w:ilvl w:val="0"/>
+                <w:numId w:val="7"/>
+              </w:numPr>
+              <w:ind w:left="284" w:hanging="284"/>
+              <w:jc w:val="both"/>
+              <w:rPr>
+                <w:bCs/>
+                <w:lang w:val="id-ID"/>
+              </w:rPr>
+            </w:pPr>
+            <w:r>
+              <w:rPr>
+                <w:bCs/>
+                <w:lang w:val="id-ID"/>
+              </w:rPr>
+              <w:t>Pelanggan membayar sesuai dengan bill yang tertera dalam sistem</w:t>
+            </w:r>
+          </w:p>
+        </w:tc>
+        <w:tc>
+          <w:tcPr>
+            <w:tcW w:w="4808" w:type="dxa"/>
+            <w:tcBorders>
+              <w:top w:val="single" w:sz="4" w:space="0" w:color="auto"/>
+              <w:left w:val="single" w:sz="4" w:space="0" w:color="auto"/>
+              <w:bottom w:val="single" w:sz="4" w:space="0" w:color="auto"/>
+              <w:right w:val="single" w:sz="4" w:space="0" w:color="auto"/>
+            </w:tcBorders>
+          </w:tcPr>
+          <w:p>
+            <w:pPr>
+              <w:rPr>
+                <w:bCs/>
+                <w:lang w:val="id-ID"/>
+              </w:rPr>
+            </w:pPr>
+          </w:p>
+        </w:tc>
+      </w:tr>
+      <w:tr>
+        <w:tc>
+          <w:tcPr>
+            <w:tcW w:w="4786" w:type="dxa"/>
+            <w:gridSpan w:val="2"/>
+            <w:tcBorders>
+              <w:top w:val="single" w:sz="4" w:space="0" w:color="auto"/>
+              <w:left w:val="single" w:sz="4" w:space="0" w:color="auto"/>
+              <w:bottom w:val="single" w:sz="4" w:space="0" w:color="auto"/>
+              <w:right w:val="single" w:sz="4" w:space="0" w:color="auto"/>
+            </w:tcBorders>
+          </w:tcPr>
+          <w:p>
+            <w:pPr>
+              <w:pStyle w:val="ListParagraph"/>
+              <w:numPr>
+                <w:ilvl w:val="0"/>
+                <w:numId w:val="7"/>
+              </w:numPr>
+              <w:ind w:left="284" w:hanging="284"/>
+              <w:jc w:val="both"/>
+              <w:rPr>
+                <w:bCs/>
+                <w:lang w:val="id-ID"/>
+              </w:rPr>
+            </w:pPr>
+            <w:r>
+              <w:rPr>
+                <w:bCs/>
+                <w:lang w:val="id-ID"/>
+              </w:rPr>
+              <w:t xml:space="preserve">Pelayan menerima pembayaran bill dari </w:t>
+            </w:r>
+            <w:r>
+              <w:rPr>
+                <w:bCs/>
+                <w:lang w:val="id-ID"/>
+              </w:rPr>
+              <w:lastRenderedPageBreak/>
+              <w:t>pelanggan</w:t>
+            </w:r>
+          </w:p>
+        </w:tc>
+        <w:tc>
+          <w:tcPr>
+            <w:tcW w:w="4808" w:type="dxa"/>
+            <w:tcBorders>
+              <w:top w:val="single" w:sz="4" w:space="0" w:color="auto"/>
+              <w:left w:val="single" w:sz="4" w:space="0" w:color="auto"/>
+              <w:bottom w:val="single" w:sz="4" w:space="0" w:color="auto"/>
+              <w:right w:val="single" w:sz="4" w:space="0" w:color="auto"/>
+            </w:tcBorders>
+          </w:tcPr>
+          <w:p>
+            <w:pPr>
+              <w:rPr>
+                <w:bCs/>
+                <w:lang w:val="id-ID"/>
+              </w:rPr>
+            </w:pPr>
+          </w:p>
+        </w:tc>
+      </w:tr>
+      <w:tr>
+        <w:trPr>
+          <w:cantSplit/>
+        </w:trPr>
+        <w:tc>
+          <w:tcPr>
+            <w:tcW w:w="9594" w:type="dxa"/>
+            <w:gridSpan w:val="3"/>
+            <w:tcBorders>
+              <w:top w:val="single" w:sz="4" w:space="0" w:color="auto"/>
+              <w:left w:val="single" w:sz="4" w:space="0" w:color="auto"/>
+              <w:bottom w:val="single" w:sz="4" w:space="0" w:color="auto"/>
+              <w:right w:val="single" w:sz="4" w:space="0" w:color="auto"/>
+            </w:tcBorders>
+            <w:hideMark/>
+          </w:tcPr>
+          <w:p>
+            <w:pPr>
+              <w:jc w:val="center"/>
+              <w:rPr>
+                <w:b/>
+                <w:bCs/>
+              </w:rPr>
+            </w:pPr>
+            <w:proofErr w:type="spellStart"/>
+            <w:r>
+              <w:rPr>
+                <w:b/>
+                <w:bCs/>
+              </w:rPr>
+              <w:lastRenderedPageBreak/>
+              <w:t>Skenario</w:t>
+            </w:r>
+            <w:proofErr w:type="spellEnd"/>
+            <w:r>
+              <w:rPr>
+                <w:b/>
+                <w:bCs/>
+              </w:rPr>
+              <w:t xml:space="preserve"> </w:t>
+            </w:r>
+            <w:proofErr w:type="spellStart"/>
+            <w:r>
+              <w:rPr>
+                <w:b/>
+                <w:bCs/>
+              </w:rPr>
+              <w:t>Alternatif</w:t>
+            </w:r>
+            <w:proofErr w:type="spellEnd"/>
+            <w:r>
+              <w:rPr>
+                <w:b/>
+                <w:bCs/>
+              </w:rPr>
+              <w:t xml:space="preserve"> </w:t>
+            </w:r>
+          </w:p>
+        </w:tc>
+      </w:tr>
+      <w:tr>
+        <w:tc>
+          <w:tcPr>
+            <w:tcW w:w="2268" w:type="dxa"/>
+            <w:tcBorders>
+              <w:top w:val="single" w:sz="4" w:space="0" w:color="auto"/>
+              <w:left w:val="single" w:sz="4" w:space="0" w:color="auto"/>
+              <w:bottom w:val="single" w:sz="4" w:space="0" w:color="auto"/>
+              <w:right w:val="single" w:sz="4" w:space="0" w:color="auto"/>
+            </w:tcBorders>
+            <w:hideMark/>
+          </w:tcPr>
+          <w:p>
+            <w:pPr>
+              <w:rPr>
+                <w:b/>
+                <w:bCs/>
+              </w:rPr>
+            </w:pPr>
+            <w:r>
+              <w:rPr>
+                <w:b/>
+                <w:bCs/>
+              </w:rPr>
+              <w:t xml:space="preserve">Post </w:t>
+            </w:r>
+            <w:proofErr w:type="spellStart"/>
+            <w:r>
+              <w:rPr>
+                <w:b/>
+                <w:bCs/>
+              </w:rPr>
+              <w:t>Kondisi</w:t>
+            </w:r>
+            <w:proofErr w:type="spellEnd"/>
+          </w:p>
+        </w:tc>
+        <w:tc>
+          <w:tcPr>
+            <w:tcW w:w="7326" w:type="dxa"/>
+            <w:gridSpan w:val="2"/>
+            <w:tcBorders>
+              <w:top w:val="single" w:sz="4" w:space="0" w:color="auto"/>
+              <w:left w:val="single" w:sz="4" w:space="0" w:color="auto"/>
+              <w:bottom w:val="single" w:sz="4" w:space="0" w:color="auto"/>
+              <w:right w:val="single" w:sz="4" w:space="0" w:color="auto"/>
+            </w:tcBorders>
+            <w:hideMark/>
+          </w:tcPr>
+          <w:p>
+            <w:proofErr w:type="spellStart"/>
+            <w:r>
+              <w:rPr>
+                <w:bCs/>
+              </w:rPr>
+              <w:t>Aplikasi</w:t>
+            </w:r>
+            <w:proofErr w:type="spellEnd"/>
+            <w:r>
+              <w:rPr>
+                <w:bCs/>
+              </w:rPr>
+              <w:t xml:space="preserve"> </w:t>
+            </w:r>
+            <w:r>
+              <w:rPr>
+                <w:bCs/>
+                <w:lang w:val="id-ID"/>
+              </w:rPr>
+              <w:t xml:space="preserve">menampilkan </w:t>
+            </w:r>
+            <w:r>
+              <w:rPr>
+                <w:bCs/>
+                <w:lang w:val="id-ID"/>
+              </w:rPr>
+              <w:t>bukti transaksi pembayaran bill</w:t>
+            </w:r>
+          </w:p>
+        </w:tc>
+      </w:tr>
+    </w:tbl>
+    <w:p/>
     <w:sectPr>
       <w:pgSz w:w="11906" w:h="16838"/>
       <w:pgMar w:top="1440" w:right="1440" w:bottom="1440" w:left="1440" w:header="708" w:footer="708" w:gutter="0"/>
@@ -1977,6 +4774,95 @@
     </w:lvl>
   </w:abstractNum>
   <w:abstractNum w:abstractNumId="1">
+    <w:nsid w:val="27DA2011"/>
+    <w:multiLevelType w:val="hybridMultilevel"/>
+    <w:tmpl w:val="D99A8E10"/>
+    <w:lvl w:ilvl="0" w:tplc="0421000F">
+      <w:start w:val="1"/>
+      <w:numFmt w:val="decimal"/>
+      <w:lvlText w:val="%1."/>
+      <w:lvlJc w:val="left"/>
+      <w:pPr>
+        <w:ind w:left="720" w:hanging="360"/>
+      </w:pPr>
+      <w:rPr>
+        <w:rFonts w:hint="default"/>
+      </w:rPr>
+    </w:lvl>
+    <w:lvl w:ilvl="1" w:tplc="04210019" w:tentative="1">
+      <w:start w:val="1"/>
+      <w:numFmt w:val="lowerLetter"/>
+      <w:lvlText w:val="%2."/>
+      <w:lvlJc w:val="left"/>
+      <w:pPr>
+        <w:ind w:left="1440" w:hanging="360"/>
+      </w:pPr>
+    </w:lvl>
+    <w:lvl w:ilvl="2" w:tplc="0421001B" w:tentative="1">
+      <w:start w:val="1"/>
+      <w:numFmt w:val="lowerRoman"/>
+      <w:lvlText w:val="%3."/>
+      <w:lvlJc w:val="right"/>
+      <w:pPr>
+        <w:ind w:left="2160" w:hanging="180"/>
+      </w:pPr>
+    </w:lvl>
+    <w:lvl w:ilvl="3" w:tplc="0421000F" w:tentative="1">
+      <w:start w:val="1"/>
+      <w:numFmt w:val="decimal"/>
+      <w:lvlText w:val="%4."/>
+      <w:lvlJc w:val="left"/>
+      <w:pPr>
+        <w:ind w:left="2880" w:hanging="360"/>
+      </w:pPr>
+    </w:lvl>
+    <w:lvl w:ilvl="4" w:tplc="04210019" w:tentative="1">
+      <w:start w:val="1"/>
+      <w:numFmt w:val="lowerLetter"/>
+      <w:lvlText w:val="%5."/>
+      <w:lvlJc w:val="left"/>
+      <w:pPr>
+        <w:ind w:left="3600" w:hanging="360"/>
+      </w:pPr>
+    </w:lvl>
+    <w:lvl w:ilvl="5" w:tplc="0421001B" w:tentative="1">
+      <w:start w:val="1"/>
+      <w:numFmt w:val="lowerRoman"/>
+      <w:lvlText w:val="%6."/>
+      <w:lvlJc w:val="right"/>
+      <w:pPr>
+        <w:ind w:left="4320" w:hanging="180"/>
+      </w:pPr>
+    </w:lvl>
+    <w:lvl w:ilvl="6" w:tplc="0421000F" w:tentative="1">
+      <w:start w:val="1"/>
+      <w:numFmt w:val="decimal"/>
+      <w:lvlText w:val="%7."/>
+      <w:lvlJc w:val="left"/>
+      <w:pPr>
+        <w:ind w:left="5040" w:hanging="360"/>
+      </w:pPr>
+    </w:lvl>
+    <w:lvl w:ilvl="7" w:tplc="04210019" w:tentative="1">
+      <w:start w:val="1"/>
+      <w:numFmt w:val="lowerLetter"/>
+      <w:lvlText w:val="%8."/>
+      <w:lvlJc w:val="left"/>
+      <w:pPr>
+        <w:ind w:left="5760" w:hanging="360"/>
+      </w:pPr>
+    </w:lvl>
+    <w:lvl w:ilvl="8" w:tplc="0421001B" w:tentative="1">
+      <w:start w:val="1"/>
+      <w:numFmt w:val="lowerRoman"/>
+      <w:lvlText w:val="%9."/>
+      <w:lvlJc w:val="right"/>
+      <w:pPr>
+        <w:ind w:left="6480" w:hanging="180"/>
+      </w:pPr>
+    </w:lvl>
+  </w:abstractNum>
+  <w:abstractNum w:abstractNumId="2">
     <w:nsid w:val="2B0E7A49"/>
     <w:multiLevelType w:val="hybridMultilevel"/>
     <w:tmpl w:val="0C70A7FE"/>
@@ -2065,7 +4951,274 @@
       </w:pPr>
     </w:lvl>
   </w:abstractNum>
-  <w:abstractNum w:abstractNumId="2">
+  <w:abstractNum w:abstractNumId="3">
+    <w:nsid w:val="2FB90192"/>
+    <w:multiLevelType w:val="hybridMultilevel"/>
+    <w:tmpl w:val="A4223B3C"/>
+    <w:lvl w:ilvl="0" w:tplc="0421000F">
+      <w:start w:val="1"/>
+      <w:numFmt w:val="decimal"/>
+      <w:lvlText w:val="%1."/>
+      <w:lvlJc w:val="left"/>
+      <w:pPr>
+        <w:ind w:left="720" w:hanging="360"/>
+      </w:pPr>
+      <w:rPr>
+        <w:rFonts w:hint="default"/>
+      </w:rPr>
+    </w:lvl>
+    <w:lvl w:ilvl="1" w:tplc="04210019" w:tentative="1">
+      <w:start w:val="1"/>
+      <w:numFmt w:val="lowerLetter"/>
+      <w:lvlText w:val="%2."/>
+      <w:lvlJc w:val="left"/>
+      <w:pPr>
+        <w:ind w:left="1440" w:hanging="360"/>
+      </w:pPr>
+    </w:lvl>
+    <w:lvl w:ilvl="2" w:tplc="0421001B" w:tentative="1">
+      <w:start w:val="1"/>
+      <w:numFmt w:val="lowerRoman"/>
+      <w:lvlText w:val="%3."/>
+      <w:lvlJc w:val="right"/>
+      <w:pPr>
+        <w:ind w:left="2160" w:hanging="180"/>
+      </w:pPr>
+    </w:lvl>
+    <w:lvl w:ilvl="3" w:tplc="0421000F" w:tentative="1">
+      <w:start w:val="1"/>
+      <w:numFmt w:val="decimal"/>
+      <w:lvlText w:val="%4."/>
+      <w:lvlJc w:val="left"/>
+      <w:pPr>
+        <w:ind w:left="2880" w:hanging="360"/>
+      </w:pPr>
+    </w:lvl>
+    <w:lvl w:ilvl="4" w:tplc="04210019" w:tentative="1">
+      <w:start w:val="1"/>
+      <w:numFmt w:val="lowerLetter"/>
+      <w:lvlText w:val="%5."/>
+      <w:lvlJc w:val="left"/>
+      <w:pPr>
+        <w:ind w:left="3600" w:hanging="360"/>
+      </w:pPr>
+    </w:lvl>
+    <w:lvl w:ilvl="5" w:tplc="0421001B" w:tentative="1">
+      <w:start w:val="1"/>
+      <w:numFmt w:val="lowerRoman"/>
+      <w:lvlText w:val="%6."/>
+      <w:lvlJc w:val="right"/>
+      <w:pPr>
+        <w:ind w:left="4320" w:hanging="180"/>
+      </w:pPr>
+    </w:lvl>
+    <w:lvl w:ilvl="6" w:tplc="0421000F" w:tentative="1">
+      <w:start w:val="1"/>
+      <w:numFmt w:val="decimal"/>
+      <w:lvlText w:val="%7."/>
+      <w:lvlJc w:val="left"/>
+      <w:pPr>
+        <w:ind w:left="5040" w:hanging="360"/>
+      </w:pPr>
+    </w:lvl>
+    <w:lvl w:ilvl="7" w:tplc="04210019" w:tentative="1">
+      <w:start w:val="1"/>
+      <w:numFmt w:val="lowerLetter"/>
+      <w:lvlText w:val="%8."/>
+      <w:lvlJc w:val="left"/>
+      <w:pPr>
+        <w:ind w:left="5760" w:hanging="360"/>
+      </w:pPr>
+    </w:lvl>
+    <w:lvl w:ilvl="8" w:tplc="0421001B" w:tentative="1">
+      <w:start w:val="1"/>
+      <w:numFmt w:val="lowerRoman"/>
+      <w:lvlText w:val="%9."/>
+      <w:lvlJc w:val="right"/>
+      <w:pPr>
+        <w:ind w:left="6480" w:hanging="180"/>
+      </w:pPr>
+    </w:lvl>
+  </w:abstractNum>
+  <w:abstractNum w:abstractNumId="4">
+    <w:nsid w:val="30B37188"/>
+    <w:multiLevelType w:val="hybridMultilevel"/>
+    <w:tmpl w:val="08A4FD88"/>
+    <w:lvl w:ilvl="0" w:tplc="0421000F">
+      <w:start w:val="1"/>
+      <w:numFmt w:val="decimal"/>
+      <w:lvlText w:val="%1."/>
+      <w:lvlJc w:val="left"/>
+      <w:pPr>
+        <w:ind w:left="720" w:hanging="360"/>
+      </w:pPr>
+      <w:rPr>
+        <w:rFonts w:hint="default"/>
+      </w:rPr>
+    </w:lvl>
+    <w:lvl w:ilvl="1" w:tplc="04210019" w:tentative="1">
+      <w:start w:val="1"/>
+      <w:numFmt w:val="lowerLetter"/>
+      <w:lvlText w:val="%2."/>
+      <w:lvlJc w:val="left"/>
+      <w:pPr>
+        <w:ind w:left="1440" w:hanging="360"/>
+      </w:pPr>
+    </w:lvl>
+    <w:lvl w:ilvl="2" w:tplc="0421001B" w:tentative="1">
+      <w:start w:val="1"/>
+      <w:numFmt w:val="lowerRoman"/>
+      <w:lvlText w:val="%3."/>
+      <w:lvlJc w:val="right"/>
+      <w:pPr>
+        <w:ind w:left="2160" w:hanging="180"/>
+      </w:pPr>
+    </w:lvl>
+    <w:lvl w:ilvl="3" w:tplc="0421000F" w:tentative="1">
+      <w:start w:val="1"/>
+      <w:numFmt w:val="decimal"/>
+      <w:lvlText w:val="%4."/>
+      <w:lvlJc w:val="left"/>
+      <w:pPr>
+        <w:ind w:left="2880" w:hanging="360"/>
+      </w:pPr>
+    </w:lvl>
+    <w:lvl w:ilvl="4" w:tplc="04210019" w:tentative="1">
+      <w:start w:val="1"/>
+      <w:numFmt w:val="lowerLetter"/>
+      <w:lvlText w:val="%5."/>
+      <w:lvlJc w:val="left"/>
+      <w:pPr>
+        <w:ind w:left="3600" w:hanging="360"/>
+      </w:pPr>
+    </w:lvl>
+    <w:lvl w:ilvl="5" w:tplc="0421001B" w:tentative="1">
+      <w:start w:val="1"/>
+      <w:numFmt w:val="lowerRoman"/>
+      <w:lvlText w:val="%6."/>
+      <w:lvlJc w:val="right"/>
+      <w:pPr>
+        <w:ind w:left="4320" w:hanging="180"/>
+      </w:pPr>
+    </w:lvl>
+    <w:lvl w:ilvl="6" w:tplc="0421000F" w:tentative="1">
+      <w:start w:val="1"/>
+      <w:numFmt w:val="decimal"/>
+      <w:lvlText w:val="%7."/>
+      <w:lvlJc w:val="left"/>
+      <w:pPr>
+        <w:ind w:left="5040" w:hanging="360"/>
+      </w:pPr>
+    </w:lvl>
+    <w:lvl w:ilvl="7" w:tplc="04210019" w:tentative="1">
+      <w:start w:val="1"/>
+      <w:numFmt w:val="lowerLetter"/>
+      <w:lvlText w:val="%8."/>
+      <w:lvlJc w:val="left"/>
+      <w:pPr>
+        <w:ind w:left="5760" w:hanging="360"/>
+      </w:pPr>
+    </w:lvl>
+    <w:lvl w:ilvl="8" w:tplc="0421001B" w:tentative="1">
+      <w:start w:val="1"/>
+      <w:numFmt w:val="lowerRoman"/>
+      <w:lvlText w:val="%9."/>
+      <w:lvlJc w:val="right"/>
+      <w:pPr>
+        <w:ind w:left="6480" w:hanging="180"/>
+      </w:pPr>
+    </w:lvl>
+  </w:abstractNum>
+  <w:abstractNum w:abstractNumId="5">
+    <w:nsid w:val="3A023147"/>
+    <w:multiLevelType w:val="hybridMultilevel"/>
+    <w:tmpl w:val="1E1A34AC"/>
+    <w:lvl w:ilvl="0" w:tplc="0421000F">
+      <w:start w:val="1"/>
+      <w:numFmt w:val="decimal"/>
+      <w:lvlText w:val="%1."/>
+      <w:lvlJc w:val="left"/>
+      <w:pPr>
+        <w:ind w:left="720" w:hanging="360"/>
+      </w:pPr>
+      <w:rPr>
+        <w:rFonts w:hint="default"/>
+      </w:rPr>
+    </w:lvl>
+    <w:lvl w:ilvl="1" w:tplc="04210019" w:tentative="1">
+      <w:start w:val="1"/>
+      <w:numFmt w:val="lowerLetter"/>
+      <w:lvlText w:val="%2."/>
+      <w:lvlJc w:val="left"/>
+      <w:pPr>
+        <w:ind w:left="1440" w:hanging="360"/>
+      </w:pPr>
+    </w:lvl>
+    <w:lvl w:ilvl="2" w:tplc="0421001B" w:tentative="1">
+      <w:start w:val="1"/>
+      <w:numFmt w:val="lowerRoman"/>
+      <w:lvlText w:val="%3."/>
+      <w:lvlJc w:val="right"/>
+      <w:pPr>
+        <w:ind w:left="2160" w:hanging="180"/>
+      </w:pPr>
+    </w:lvl>
+    <w:lvl w:ilvl="3" w:tplc="0421000F" w:tentative="1">
+      <w:start w:val="1"/>
+      <w:numFmt w:val="decimal"/>
+      <w:lvlText w:val="%4."/>
+      <w:lvlJc w:val="left"/>
+      <w:pPr>
+        <w:ind w:left="2880" w:hanging="360"/>
+      </w:pPr>
+    </w:lvl>
+    <w:lvl w:ilvl="4" w:tplc="04210019" w:tentative="1">
+      <w:start w:val="1"/>
+      <w:numFmt w:val="lowerLetter"/>
+      <w:lvlText w:val="%5."/>
+      <w:lvlJc w:val="left"/>
+      <w:pPr>
+        <w:ind w:left="3600" w:hanging="360"/>
+      </w:pPr>
+    </w:lvl>
+    <w:lvl w:ilvl="5" w:tplc="0421001B" w:tentative="1">
+      <w:start w:val="1"/>
+      <w:numFmt w:val="lowerRoman"/>
+      <w:lvlText w:val="%6."/>
+      <w:lvlJc w:val="right"/>
+      <w:pPr>
+        <w:ind w:left="4320" w:hanging="180"/>
+      </w:pPr>
+    </w:lvl>
+    <w:lvl w:ilvl="6" w:tplc="0421000F" w:tentative="1">
+      <w:start w:val="1"/>
+      <w:numFmt w:val="decimal"/>
+      <w:lvlText w:val="%7."/>
+      <w:lvlJc w:val="left"/>
+      <w:pPr>
+        <w:ind w:left="5040" w:hanging="360"/>
+      </w:pPr>
+    </w:lvl>
+    <w:lvl w:ilvl="7" w:tplc="04210019" w:tentative="1">
+      <w:start w:val="1"/>
+      <w:numFmt w:val="lowerLetter"/>
+      <w:lvlText w:val="%8."/>
+      <w:lvlJc w:val="left"/>
+      <w:pPr>
+        <w:ind w:left="5760" w:hanging="360"/>
+      </w:pPr>
+    </w:lvl>
+    <w:lvl w:ilvl="8" w:tplc="0421001B" w:tentative="1">
+      <w:start w:val="1"/>
+      <w:numFmt w:val="lowerRoman"/>
+      <w:lvlText w:val="%9."/>
+      <w:lvlJc w:val="right"/>
+      <w:pPr>
+        <w:ind w:left="6480" w:hanging="180"/>
+      </w:pPr>
+    </w:lvl>
+  </w:abstractNum>
+  <w:abstractNum w:abstractNumId="6">
     <w:nsid w:val="49365FBD"/>
     <w:multiLevelType w:val="hybridMultilevel"/>
     <w:tmpl w:val="3F180A46"/>
@@ -2151,7 +5304,7 @@
       </w:pPr>
     </w:lvl>
   </w:abstractNum>
-  <w:abstractNum w:abstractNumId="3">
+  <w:abstractNum w:abstractNumId="7">
     <w:nsid w:val="53064292"/>
     <w:multiLevelType w:val="hybridMultilevel"/>
     <w:tmpl w:val="384AF1A2"/>
@@ -2240,8 +5393,187 @@
       </w:pPr>
     </w:lvl>
   </w:abstractNum>
+  <w:abstractNum w:abstractNumId="8">
+    <w:nsid w:val="65232B40"/>
+    <w:multiLevelType w:val="hybridMultilevel"/>
+    <w:tmpl w:val="6E542FBC"/>
+    <w:lvl w:ilvl="0" w:tplc="0421000F">
+      <w:start w:val="1"/>
+      <w:numFmt w:val="decimal"/>
+      <w:lvlText w:val="%1."/>
+      <w:lvlJc w:val="left"/>
+      <w:pPr>
+        <w:ind w:left="720" w:hanging="360"/>
+      </w:pPr>
+      <w:rPr>
+        <w:rFonts w:hint="default"/>
+        <w:b w:val="0"/>
+      </w:rPr>
+    </w:lvl>
+    <w:lvl w:ilvl="1" w:tplc="04210019" w:tentative="1">
+      <w:start w:val="1"/>
+      <w:numFmt w:val="lowerLetter"/>
+      <w:lvlText w:val="%2."/>
+      <w:lvlJc w:val="left"/>
+      <w:pPr>
+        <w:ind w:left="1440" w:hanging="360"/>
+      </w:pPr>
+    </w:lvl>
+    <w:lvl w:ilvl="2" w:tplc="0421001B" w:tentative="1">
+      <w:start w:val="1"/>
+      <w:numFmt w:val="lowerRoman"/>
+      <w:lvlText w:val="%3."/>
+      <w:lvlJc w:val="right"/>
+      <w:pPr>
+        <w:ind w:left="2160" w:hanging="180"/>
+      </w:pPr>
+    </w:lvl>
+    <w:lvl w:ilvl="3" w:tplc="0421000F" w:tentative="1">
+      <w:start w:val="1"/>
+      <w:numFmt w:val="decimal"/>
+      <w:lvlText w:val="%4."/>
+      <w:lvlJc w:val="left"/>
+      <w:pPr>
+        <w:ind w:left="2880" w:hanging="360"/>
+      </w:pPr>
+    </w:lvl>
+    <w:lvl w:ilvl="4" w:tplc="04210019" w:tentative="1">
+      <w:start w:val="1"/>
+      <w:numFmt w:val="lowerLetter"/>
+      <w:lvlText w:val="%5."/>
+      <w:lvlJc w:val="left"/>
+      <w:pPr>
+        <w:ind w:left="3600" w:hanging="360"/>
+      </w:pPr>
+    </w:lvl>
+    <w:lvl w:ilvl="5" w:tplc="0421001B" w:tentative="1">
+      <w:start w:val="1"/>
+      <w:numFmt w:val="lowerRoman"/>
+      <w:lvlText w:val="%6."/>
+      <w:lvlJc w:val="right"/>
+      <w:pPr>
+        <w:ind w:left="4320" w:hanging="180"/>
+      </w:pPr>
+    </w:lvl>
+    <w:lvl w:ilvl="6" w:tplc="0421000F" w:tentative="1">
+      <w:start w:val="1"/>
+      <w:numFmt w:val="decimal"/>
+      <w:lvlText w:val="%7."/>
+      <w:lvlJc w:val="left"/>
+      <w:pPr>
+        <w:ind w:left="5040" w:hanging="360"/>
+      </w:pPr>
+    </w:lvl>
+    <w:lvl w:ilvl="7" w:tplc="04210019" w:tentative="1">
+      <w:start w:val="1"/>
+      <w:numFmt w:val="lowerLetter"/>
+      <w:lvlText w:val="%8."/>
+      <w:lvlJc w:val="left"/>
+      <w:pPr>
+        <w:ind w:left="5760" w:hanging="360"/>
+      </w:pPr>
+    </w:lvl>
+    <w:lvl w:ilvl="8" w:tplc="0421001B" w:tentative="1">
+      <w:start w:val="1"/>
+      <w:numFmt w:val="lowerRoman"/>
+      <w:lvlText w:val="%9."/>
+      <w:lvlJc w:val="right"/>
+      <w:pPr>
+        <w:ind w:left="6480" w:hanging="180"/>
+      </w:pPr>
+    </w:lvl>
+  </w:abstractNum>
+  <w:abstractNum w:abstractNumId="9">
+    <w:nsid w:val="790763EE"/>
+    <w:multiLevelType w:val="hybridMultilevel"/>
+    <w:tmpl w:val="D99A8E10"/>
+    <w:lvl w:ilvl="0" w:tplc="0421000F">
+      <w:start w:val="1"/>
+      <w:numFmt w:val="decimal"/>
+      <w:lvlText w:val="%1."/>
+      <w:lvlJc w:val="left"/>
+      <w:pPr>
+        <w:ind w:left="720" w:hanging="360"/>
+      </w:pPr>
+      <w:rPr>
+        <w:rFonts w:hint="default"/>
+      </w:rPr>
+    </w:lvl>
+    <w:lvl w:ilvl="1" w:tplc="04210019" w:tentative="1">
+      <w:start w:val="1"/>
+      <w:numFmt w:val="lowerLetter"/>
+      <w:lvlText w:val="%2."/>
+      <w:lvlJc w:val="left"/>
+      <w:pPr>
+        <w:ind w:left="1440" w:hanging="360"/>
+      </w:pPr>
+    </w:lvl>
+    <w:lvl w:ilvl="2" w:tplc="0421001B" w:tentative="1">
+      <w:start w:val="1"/>
+      <w:numFmt w:val="lowerRoman"/>
+      <w:lvlText w:val="%3."/>
+      <w:lvlJc w:val="right"/>
+      <w:pPr>
+        <w:ind w:left="2160" w:hanging="180"/>
+      </w:pPr>
+    </w:lvl>
+    <w:lvl w:ilvl="3" w:tplc="0421000F" w:tentative="1">
+      <w:start w:val="1"/>
+      <w:numFmt w:val="decimal"/>
+      <w:lvlText w:val="%4."/>
+      <w:lvlJc w:val="left"/>
+      <w:pPr>
+        <w:ind w:left="2880" w:hanging="360"/>
+      </w:pPr>
+    </w:lvl>
+    <w:lvl w:ilvl="4" w:tplc="04210019" w:tentative="1">
+      <w:start w:val="1"/>
+      <w:numFmt w:val="lowerLetter"/>
+      <w:lvlText w:val="%5."/>
+      <w:lvlJc w:val="left"/>
+      <w:pPr>
+        <w:ind w:left="3600" w:hanging="360"/>
+      </w:pPr>
+    </w:lvl>
+    <w:lvl w:ilvl="5" w:tplc="0421001B" w:tentative="1">
+      <w:start w:val="1"/>
+      <w:numFmt w:val="lowerRoman"/>
+      <w:lvlText w:val="%6."/>
+      <w:lvlJc w:val="right"/>
+      <w:pPr>
+        <w:ind w:left="4320" w:hanging="180"/>
+      </w:pPr>
+    </w:lvl>
+    <w:lvl w:ilvl="6" w:tplc="0421000F" w:tentative="1">
+      <w:start w:val="1"/>
+      <w:numFmt w:val="decimal"/>
+      <w:lvlText w:val="%7."/>
+      <w:lvlJc w:val="left"/>
+      <w:pPr>
+        <w:ind w:left="5040" w:hanging="360"/>
+      </w:pPr>
+    </w:lvl>
+    <w:lvl w:ilvl="7" w:tplc="04210019" w:tentative="1">
+      <w:start w:val="1"/>
+      <w:numFmt w:val="lowerLetter"/>
+      <w:lvlText w:val="%8."/>
+      <w:lvlJc w:val="left"/>
+      <w:pPr>
+        <w:ind w:left="5760" w:hanging="360"/>
+      </w:pPr>
+    </w:lvl>
+    <w:lvl w:ilvl="8" w:tplc="0421001B" w:tentative="1">
+      <w:start w:val="1"/>
+      <w:numFmt w:val="lowerRoman"/>
+      <w:lvlText w:val="%9."/>
+      <w:lvlJc w:val="right"/>
+      <w:pPr>
+        <w:ind w:left="6480" w:hanging="180"/>
+      </w:pPr>
+    </w:lvl>
+  </w:abstractNum>
   <w:num w:numId="1">
-    <w:abstractNumId w:val="2"/>
+    <w:abstractNumId w:val="6"/>
     <w:lvlOverride w:ilvl="0">
       <w:startOverride w:val="1"/>
     </w:lvlOverride>
@@ -2301,10 +5633,28 @@
     </w:lvlOverride>
   </w:num>
   <w:num w:numId="3">
-    <w:abstractNumId w:val="3"/>
+    <w:abstractNumId w:val="7"/>
   </w:num>
   <w:num w:numId="4">
+    <w:abstractNumId w:val="2"/>
+  </w:num>
+  <w:num w:numId="5">
+    <w:abstractNumId w:val="4"/>
+  </w:num>
+  <w:num w:numId="6">
     <w:abstractNumId w:val="1"/>
+  </w:num>
+  <w:num w:numId="7">
+    <w:abstractNumId w:val="9"/>
+  </w:num>
+  <w:num w:numId="8">
+    <w:abstractNumId w:val="8"/>
+  </w:num>
+  <w:num w:numId="9">
+    <w:abstractNumId w:val="5"/>
+  </w:num>
+  <w:num w:numId="10">
+    <w:abstractNumId w:val="3"/>
   </w:num>
 </w:numbering>
 </file>

</xml_diff>